<commit_message>
Updated Introduction, added first references, started Sustainability chapter
</commit_message>
<xml_diff>
--- a/Collection - Overview about Methods, Models, Metrics.docx
+++ b/Collection - Overview about Methods, Models, Metrics.docx
@@ -39,6 +39,32 @@
           <w:lang w:val="en-US"/>
         </w:rPr>
         <w:t>Guidelines / Concepts</w:t>
+      </w:r>
+    </w:p>
+    <w:p>
+      <w:pPr>
+        <w:pStyle w:val="ListParagraph"/>
+        <w:numPr>
+          <w:ilvl w:val="0"/>
+          <w:numId w:val="4"/>
+        </w:numPr>
+        <w:rPr>
+          <w:lang w:val="en-US"/>
+        </w:rPr>
+      </w:pPr>
+      <w:proofErr w:type="spellStart"/>
+      <w:r>
+        <w:rPr>
+          <w:lang w:val="en-US"/>
+        </w:rPr>
+        <w:t>Karlskrona</w:t>
+      </w:r>
+      <w:proofErr w:type="spellEnd"/>
+      <w:r>
+        <w:rPr>
+          <w:lang w:val="en-US"/>
+        </w:rPr>
+        <w:t xml:space="preserve"> manifesto?!</w:t>
       </w:r>
     </w:p>
     <w:p>
@@ -117,6 +143,33 @@
     </w:p>
     <w:p>
       <w:pPr>
+        <w:rPr>
+          <w:lang w:val="en-US"/>
+        </w:rPr>
+      </w:pPr>
+      <w:r>
+        <w:rPr>
+          <w:lang w:val="en-US"/>
+        </w:rPr>
+        <w:t xml:space="preserve">Models with focus on Software Development Lifecycle (see </w:t>
+      </w:r>
+      <w:proofErr w:type="spellStart"/>
+      <w:r>
+        <w:rPr>
+          <w:lang w:val="en-US"/>
+        </w:rPr>
+        <w:t>lund</w:t>
+      </w:r>
+      <w:proofErr w:type="spellEnd"/>
+      <w:r>
+        <w:rPr>
+          <w:lang w:val="en-US"/>
+        </w:rPr>
+        <w:t xml:space="preserve"> paper)</w:t>
+      </w:r>
+    </w:p>
+    <w:p>
+      <w:pPr>
         <w:pStyle w:val="ListParagraph"/>
         <w:numPr>
           <w:ilvl w:val="0"/>
@@ -126,33 +179,19 @@
           <w:lang w:val="en-US"/>
         </w:rPr>
       </w:pPr>
-      <w:r>
-        <w:rPr>
-          <w:lang w:val="en-US"/>
-        </w:rPr>
-        <w:t xml:space="preserve">GREENSOFT – reference model </w:t>
-      </w:r>
-      <w:proofErr w:type="gramStart"/>
-      <w:r>
-        <w:rPr>
-          <w:lang w:val="en-US"/>
-        </w:rPr>
-        <w:t>for..?</w:t>
-      </w:r>
-      <w:proofErr w:type="gramEnd"/>
-    </w:p>
-    <w:p>
-      <w:pPr>
-        <w:pStyle w:val="Heading2"/>
-        <w:rPr>
-          <w:lang w:val="en-US"/>
-        </w:rPr>
-      </w:pPr>
-      <w:r>
-        <w:rPr>
-          <w:lang w:val="en-US"/>
-        </w:rPr>
-        <w:t>Metrics</w:t>
+      <w:proofErr w:type="spellStart"/>
+      <w:r>
+        <w:rPr>
+          <w:lang w:val="en-US"/>
+        </w:rPr>
+        <w:t>Argarwal</w:t>
+      </w:r>
+      <w:proofErr w:type="spellEnd"/>
+      <w:r>
+        <w:rPr>
+          <w:lang w:val="en-US"/>
+        </w:rPr>
+        <w:t xml:space="preserve"> et al -&gt; (model?) -&gt; no: ENHANCE existing model with BEST practices</w:t>
       </w:r>
     </w:p>
     <w:p>
@@ -171,6 +210,250 @@
         <w:rPr>
           <w:lang w:val="en-US"/>
         </w:rPr>
+        <w:t>Shenoy</w:t>
+      </w:r>
+      <w:proofErr w:type="spellEnd"/>
+      <w:r>
+        <w:rPr>
+          <w:lang w:val="en-US"/>
+        </w:rPr>
+        <w:t xml:space="preserve"> / </w:t>
+      </w:r>
+      <w:proofErr w:type="spellStart"/>
+      <w:r>
+        <w:rPr>
+          <w:lang w:val="en-US"/>
+        </w:rPr>
+        <w:t>Eretta</w:t>
+      </w:r>
+      <w:proofErr w:type="spellEnd"/>
+      <w:r>
+        <w:rPr>
+          <w:lang w:val="en-US"/>
+        </w:rPr>
+        <w:t xml:space="preserve"> -</w:t>
+      </w:r>
+      <w:proofErr w:type="gramStart"/>
+      <w:r>
+        <w:rPr>
+          <w:lang w:val="en-US"/>
+        </w:rPr>
+        <w:t>&gt; ???</w:t>
+      </w:r>
+      <w:proofErr w:type="gramEnd"/>
+    </w:p>
+    <w:p>
+      <w:pPr>
+        <w:pStyle w:val="ListParagraph"/>
+        <w:numPr>
+          <w:ilvl w:val="0"/>
+          <w:numId w:val="3"/>
+        </w:numPr>
+        <w:rPr>
+          <w:lang w:val="en-US"/>
+        </w:rPr>
+      </w:pPr>
+      <w:r>
+        <w:rPr>
+          <w:b/>
+          <w:lang w:val="en-US"/>
+        </w:rPr>
+        <w:t xml:space="preserve">GREENSOFT </w:t>
+      </w:r>
+      <w:r>
+        <w:rPr>
+          <w:lang w:val="en-US"/>
+        </w:rPr>
+        <w:t xml:space="preserve">– reference </w:t>
+      </w:r>
+      <w:r>
+        <w:rPr>
+          <w:lang w:val="en-US"/>
+        </w:rPr>
+        <w:t>model for green software engineering</w:t>
+      </w:r>
+    </w:p>
+    <w:p>
+      <w:pPr>
+        <w:pStyle w:val="ListParagraph"/>
+        <w:numPr>
+          <w:ilvl w:val="0"/>
+          <w:numId w:val="3"/>
+        </w:numPr>
+        <w:rPr>
+          <w:lang w:val="en-US"/>
+        </w:rPr>
+      </w:pPr>
+      <w:r>
+        <w:rPr>
+          <w:lang w:val="en-US"/>
+        </w:rPr>
+        <w:t xml:space="preserve">Mahmoud / Ahmad -&gt; build on GREENSOFT – enhance with two-level model -&gt; </w:t>
+      </w:r>
+      <w:r>
+        <w:rPr>
+          <w:highlight w:val="yellow"/>
+          <w:lang w:val="en-US"/>
+        </w:rPr>
+        <w:t>read again &amp; check what can be combined here?!</w:t>
+      </w:r>
+    </w:p>
+    <w:p>
+      <w:pPr>
+        <w:pStyle w:val="ListParagraph"/>
+        <w:numPr>
+          <w:ilvl w:val="0"/>
+          <w:numId w:val="3"/>
+        </w:numPr>
+        <w:rPr>
+          <w:lang w:val="en-US"/>
+        </w:rPr>
+      </w:pPr>
+    </w:p>
+    <w:p>
+      <w:pPr>
+        <w:rPr>
+          <w:lang w:val="en-US"/>
+        </w:rPr>
+      </w:pPr>
+      <w:r>
+        <w:rPr>
+          <w:lang w:val="en-US"/>
+        </w:rPr>
+        <w:t>(?)</w:t>
+      </w:r>
+    </w:p>
+    <w:p>
+      <w:pPr>
+        <w:pStyle w:val="ListParagraph"/>
+        <w:numPr>
+          <w:ilvl w:val="0"/>
+          <w:numId w:val="3"/>
+        </w:numPr>
+        <w:rPr>
+          <w:lang w:val="en-US"/>
+        </w:rPr>
+      </w:pPr>
+      <w:r>
+        <w:rPr>
+          <w:lang w:val="en-US"/>
+        </w:rPr>
+        <w:t xml:space="preserve">Carbon Footprint calculation (impacts of software and its engineering … Dick, </w:t>
+      </w:r>
+      <w:proofErr w:type="spellStart"/>
+      <w:r>
+        <w:rPr>
+          <w:lang w:val="en-US"/>
+        </w:rPr>
+        <w:t>Naumann</w:t>
+      </w:r>
+      <w:proofErr w:type="spellEnd"/>
+      <w:r>
+        <w:rPr>
+          <w:lang w:val="en-US"/>
+        </w:rPr>
+        <w:t xml:space="preserve">, 14/15) </w:t>
+      </w:r>
+      <w:r>
+        <w:rPr>
+          <w:lang w:val="en-US"/>
+        </w:rPr>
+        <w:sym w:font="Wingdings" w:char="F0E0"/>
+      </w:r>
+      <w:r>
+        <w:rPr>
+          <w:lang w:val="en-US"/>
+        </w:rPr>
+        <w:t xml:space="preserve"> method for process calculation, can be enhanced -&gt; to be used WITH </w:t>
+      </w:r>
+      <w:proofErr w:type="spellStart"/>
+      <w:r>
+        <w:rPr>
+          <w:lang w:val="en-US"/>
+        </w:rPr>
+        <w:t>secomo</w:t>
+      </w:r>
+      <w:proofErr w:type="spellEnd"/>
+      <w:r>
+        <w:rPr>
+          <w:lang w:val="en-US"/>
+        </w:rPr>
+        <w:t xml:space="preserve"> IN GREENSOFT </w:t>
+      </w:r>
+      <w:r>
+        <w:rPr>
+          <w:lang w:val="en-US"/>
+        </w:rPr>
+        <w:sym w:font="Wingdings" w:char="F04A"/>
+      </w:r>
+    </w:p>
+    <w:p>
+      <w:pPr>
+        <w:rPr>
+          <w:lang w:val="en-US"/>
+        </w:rPr>
+      </w:pPr>
+      <w:r>
+        <w:rPr>
+          <w:lang w:val="en-US"/>
+        </w:rPr>
+        <w:t>Sustainable PROGRAMMING – best practices and even languages</w:t>
+      </w:r>
+    </w:p>
+    <w:p>
+      <w:pPr>
+        <w:pStyle w:val="ListParagraph"/>
+        <w:numPr>
+          <w:ilvl w:val="0"/>
+          <w:numId w:val="3"/>
+        </w:numPr>
+        <w:rPr>
+          <w:lang w:val="en-US"/>
+        </w:rPr>
+      </w:pPr>
+      <w:r>
+        <w:rPr>
+          <w:lang w:val="en-US"/>
+        </w:rPr>
+        <w:t>ECO -&gt; Zhu, et al (2015) -&gt; “energy-aware programming”</w:t>
+      </w:r>
+    </w:p>
+    <w:p>
+      <w:pPr>
+        <w:pStyle w:val="Heading2"/>
+        <w:rPr>
+          <w:lang w:val="en-US"/>
+        </w:rPr>
+      </w:pPr>
+      <w:r>
+        <w:rPr>
+          <w:lang w:val="en-US"/>
+        </w:rPr>
+        <w:t>Metrics</w:t>
+      </w:r>
+      <w:r>
+        <w:rPr>
+          <w:lang w:val="en-US"/>
+        </w:rPr>
+        <w:t xml:space="preserve"> / Measures</w:t>
+      </w:r>
+    </w:p>
+    <w:p>
+      <w:pPr>
+        <w:pStyle w:val="ListParagraph"/>
+        <w:numPr>
+          <w:ilvl w:val="0"/>
+          <w:numId w:val="3"/>
+        </w:numPr>
+        <w:rPr>
+          <w:lang w:val="en-US"/>
+        </w:rPr>
+      </w:pPr>
+      <w:proofErr w:type="spellStart"/>
+      <w:r>
+        <w:rPr>
+          <w:lang w:val="en-US"/>
+        </w:rPr>
         <w:t>Albertao</w:t>
       </w:r>
       <w:proofErr w:type="spellEnd"/>
@@ -198,80 +481,110 @@
           <w:lang w:val="en-US"/>
         </w:rPr>
       </w:pPr>
+      <w:r>
+        <w:rPr>
+          <w:lang w:val="en-US"/>
+        </w:rPr>
+        <w:t>“</w:t>
+      </w:r>
+      <w:proofErr w:type="spellStart"/>
+      <w:r>
+        <w:rPr>
+          <w:lang w:val="en-US"/>
+        </w:rPr>
+        <w:t>Albertao</w:t>
+      </w:r>
+      <w:proofErr w:type="spellEnd"/>
+      <w:r>
+        <w:rPr>
+          <w:lang w:val="en-US"/>
+        </w:rPr>
+        <w:t xml:space="preserve"> measures sustainability performance of a software</w:t>
+      </w:r>
+      <w:r>
+        <w:rPr>
+          <w:lang w:val="en-US"/>
+        </w:rPr>
+        <w:t xml:space="preserve"> </w:t>
+      </w:r>
+      <w:r>
+        <w:rPr>
+          <w:lang w:val="en-US"/>
+        </w:rPr>
+        <w:t xml:space="preserve">project </w:t>
+      </w:r>
+      <w:proofErr w:type="gramStart"/>
+      <w:r>
+        <w:rPr>
+          <w:lang w:val="en-US"/>
+        </w:rPr>
+        <w:t>according to</w:t>
+      </w:r>
+      <w:proofErr w:type="gramEnd"/>
+      <w:r>
+        <w:rPr>
+          <w:lang w:val="en-US"/>
+        </w:rPr>
+        <w:t xml:space="preserve"> standard quality properties</w:t>
+      </w:r>
+      <w:r>
+        <w:rPr>
+          <w:lang w:val="en-US"/>
+        </w:rPr>
+        <w:t xml:space="preserve">” (what does SUST mean IN and FOR … </w:t>
+      </w:r>
+      <w:proofErr w:type="spellStart"/>
+      <w:r>
+        <w:rPr>
+          <w:lang w:val="en-US"/>
+        </w:rPr>
+        <w:t>penzenstadler</w:t>
+      </w:r>
+      <w:proofErr w:type="spellEnd"/>
+      <w:r>
+        <w:rPr>
+          <w:lang w:val="en-US"/>
+        </w:rPr>
+        <w:t>)</w:t>
+      </w:r>
+    </w:p>
+    <w:p>
+      <w:pPr>
+        <w:pStyle w:val="ListParagraph"/>
+        <w:numPr>
+          <w:ilvl w:val="0"/>
+          <w:numId w:val="3"/>
+        </w:numPr>
+        <w:rPr>
+          <w:lang w:val="en-US"/>
+        </w:rPr>
+      </w:pPr>
+      <w:r>
+        <w:rPr>
+          <w:lang w:val="en-US"/>
+        </w:rPr>
+        <w:t>Capra et al (2012) -&gt; general: how much energy consumed?</w:t>
+      </w:r>
+    </w:p>
+    <w:p>
+      <w:pPr>
+        <w:pStyle w:val="ListParagraph"/>
+        <w:numPr>
+          <w:ilvl w:val="0"/>
+          <w:numId w:val="3"/>
+        </w:numPr>
+        <w:rPr>
+          <w:lang w:val="en-US"/>
+        </w:rPr>
+      </w:pPr>
+      <w:r>
+        <w:rPr>
+          <w:lang w:val="en-US"/>
+        </w:rPr>
+        <w:t xml:space="preserve">Johann et al. (2012) -&gt; “useful work done” </w:t>
+      </w:r>
       <w:bookmarkStart w:id="0" w:name="_GoBack"/>
       <w:bookmarkEnd w:id="0"/>
-      <w:r>
-        <w:rPr>
-          <w:lang w:val="en-US"/>
-        </w:rPr>
-        <w:t>“</w:t>
-      </w:r>
-      <w:proofErr w:type="spellStart"/>
-      <w:r>
-        <w:rPr>
-          <w:lang w:val="en-US"/>
-        </w:rPr>
-        <w:t>Albert</w:t>
-      </w:r>
-      <w:r>
-        <w:rPr>
-          <w:lang w:val="en-US"/>
-        </w:rPr>
-        <w:t>ao</w:t>
-      </w:r>
-      <w:proofErr w:type="spellEnd"/>
-      <w:r>
-        <w:rPr>
-          <w:lang w:val="en-US"/>
-        </w:rPr>
-        <w:t xml:space="preserve"> measures sustainability performance of a software</w:t>
-      </w:r>
-      <w:r>
-        <w:rPr>
-          <w:lang w:val="en-US"/>
-        </w:rPr>
-        <w:t xml:space="preserve"> </w:t>
-      </w:r>
-      <w:r>
-        <w:rPr>
-          <w:lang w:val="en-US"/>
-        </w:rPr>
-        <w:t xml:space="preserve">project </w:t>
-      </w:r>
-      <w:proofErr w:type="gramStart"/>
-      <w:r>
-        <w:rPr>
-          <w:lang w:val="en-US"/>
-        </w:rPr>
-        <w:t>according to</w:t>
-      </w:r>
-      <w:proofErr w:type="gramEnd"/>
-      <w:r>
-        <w:rPr>
-          <w:lang w:val="en-US"/>
-        </w:rPr>
-        <w:t xml:space="preserve"> standard quality properties</w:t>
-      </w:r>
-      <w:r>
-        <w:rPr>
-          <w:lang w:val="en-US"/>
-        </w:rPr>
-        <w:t xml:space="preserve">” (what does SUST mean IN and FOR … </w:t>
-      </w:r>
-      <w:proofErr w:type="spellStart"/>
-      <w:r>
-        <w:rPr>
-          <w:lang w:val="en-US"/>
-        </w:rPr>
-        <w:t>penzenstadler</w:t>
-      </w:r>
-      <w:proofErr w:type="spellEnd"/>
-      <w:r>
-        <w:rPr>
-          <w:lang w:val="en-US"/>
-        </w:rPr>
-        <w:t>)</w:t>
-      </w:r>
     </w:p>
     <w:p>
       <w:pPr>
@@ -436,6 +749,118 @@
     </w:lvl>
   </w:abstractNum>
   <w:abstractNum w:abstractNumId="1" w15:restartNumberingAfterBreak="0">
+    <w:nsid w:val="23314B67"/>
+    <w:multiLevelType w:val="hybridMultilevel"/>
+    <w:tmpl w:val="46A0F5DA"/>
+    <w:lvl w:ilvl="0" w:tplc="7E5C3658">
+      <w:numFmt w:val="bullet"/>
+      <w:lvlText w:val="-"/>
+      <w:lvlJc w:val="left"/>
+      <w:pPr>
+        <w:ind w:left="720" w:hanging="360"/>
+      </w:pPr>
+      <w:rPr>
+        <w:rFonts w:ascii="Calibri" w:eastAsiaTheme="minorHAnsi" w:hAnsi="Calibri" w:cstheme="minorBidi" w:hint="default"/>
+      </w:rPr>
+    </w:lvl>
+    <w:lvl w:ilvl="1" w:tplc="04070003" w:tentative="1">
+      <w:start w:val="1"/>
+      <w:numFmt w:val="bullet"/>
+      <w:lvlText w:val="o"/>
+      <w:lvlJc w:val="left"/>
+      <w:pPr>
+        <w:ind w:left="1440" w:hanging="360"/>
+      </w:pPr>
+      <w:rPr>
+        <w:rFonts w:ascii="Courier New" w:hAnsi="Courier New" w:cs="Courier New" w:hint="default"/>
+      </w:rPr>
+    </w:lvl>
+    <w:lvl w:ilvl="2" w:tplc="04070005" w:tentative="1">
+      <w:start w:val="1"/>
+      <w:numFmt w:val="bullet"/>
+      <w:lvlText w:val=""/>
+      <w:lvlJc w:val="left"/>
+      <w:pPr>
+        <w:ind w:left="2160" w:hanging="360"/>
+      </w:pPr>
+      <w:rPr>
+        <w:rFonts w:ascii="Wingdings" w:hAnsi="Wingdings" w:hint="default"/>
+      </w:rPr>
+    </w:lvl>
+    <w:lvl w:ilvl="3" w:tplc="04070001" w:tentative="1">
+      <w:start w:val="1"/>
+      <w:numFmt w:val="bullet"/>
+      <w:lvlText w:val=""/>
+      <w:lvlJc w:val="left"/>
+      <w:pPr>
+        <w:ind w:left="2880" w:hanging="360"/>
+      </w:pPr>
+      <w:rPr>
+        <w:rFonts w:ascii="Symbol" w:hAnsi="Symbol" w:hint="default"/>
+      </w:rPr>
+    </w:lvl>
+    <w:lvl w:ilvl="4" w:tplc="04070003" w:tentative="1">
+      <w:start w:val="1"/>
+      <w:numFmt w:val="bullet"/>
+      <w:lvlText w:val="o"/>
+      <w:lvlJc w:val="left"/>
+      <w:pPr>
+        <w:ind w:left="3600" w:hanging="360"/>
+      </w:pPr>
+      <w:rPr>
+        <w:rFonts w:ascii="Courier New" w:hAnsi="Courier New" w:cs="Courier New" w:hint="default"/>
+      </w:rPr>
+    </w:lvl>
+    <w:lvl w:ilvl="5" w:tplc="04070005" w:tentative="1">
+      <w:start w:val="1"/>
+      <w:numFmt w:val="bullet"/>
+      <w:lvlText w:val=""/>
+      <w:lvlJc w:val="left"/>
+      <w:pPr>
+        <w:ind w:left="4320" w:hanging="360"/>
+      </w:pPr>
+      <w:rPr>
+        <w:rFonts w:ascii="Wingdings" w:hAnsi="Wingdings" w:hint="default"/>
+      </w:rPr>
+    </w:lvl>
+    <w:lvl w:ilvl="6" w:tplc="04070001" w:tentative="1">
+      <w:start w:val="1"/>
+      <w:numFmt w:val="bullet"/>
+      <w:lvlText w:val=""/>
+      <w:lvlJc w:val="left"/>
+      <w:pPr>
+        <w:ind w:left="5040" w:hanging="360"/>
+      </w:pPr>
+      <w:rPr>
+        <w:rFonts w:ascii="Symbol" w:hAnsi="Symbol" w:hint="default"/>
+      </w:rPr>
+    </w:lvl>
+    <w:lvl w:ilvl="7" w:tplc="04070003" w:tentative="1">
+      <w:start w:val="1"/>
+      <w:numFmt w:val="bullet"/>
+      <w:lvlText w:val="o"/>
+      <w:lvlJc w:val="left"/>
+      <w:pPr>
+        <w:ind w:left="5760" w:hanging="360"/>
+      </w:pPr>
+      <w:rPr>
+        <w:rFonts w:ascii="Courier New" w:hAnsi="Courier New" w:cs="Courier New" w:hint="default"/>
+      </w:rPr>
+    </w:lvl>
+    <w:lvl w:ilvl="8" w:tplc="04070005" w:tentative="1">
+      <w:start w:val="1"/>
+      <w:numFmt w:val="bullet"/>
+      <w:lvlText w:val=""/>
+      <w:lvlJc w:val="left"/>
+      <w:pPr>
+        <w:ind w:left="6480" w:hanging="360"/>
+      </w:pPr>
+      <w:rPr>
+        <w:rFonts w:ascii="Wingdings" w:hAnsi="Wingdings" w:hint="default"/>
+      </w:rPr>
+    </w:lvl>
+  </w:abstractNum>
+  <w:abstractNum w:abstractNumId="2" w15:restartNumberingAfterBreak="0">
     <w:nsid w:val="72F90CA1"/>
     <w:multiLevelType w:val="hybridMultilevel"/>
     <w:tmpl w:val="D5583DB8"/>
@@ -548,7 +973,7 @@
       </w:rPr>
     </w:lvl>
   </w:abstractNum>
-  <w:abstractNum w:abstractNumId="2" w15:restartNumberingAfterBreak="0">
+  <w:abstractNum w:abstractNumId="3" w15:restartNumberingAfterBreak="0">
     <w:nsid w:val="794C390F"/>
     <w:multiLevelType w:val="hybridMultilevel"/>
     <w:tmpl w:val="3CC4A106"/>
@@ -641,9 +1066,12 @@
     <w:abstractNumId w:val="0"/>
   </w:num>
   <w:num w:numId="2">
+    <w:abstractNumId w:val="3"/>
+  </w:num>
+  <w:num w:numId="3">
     <w:abstractNumId w:val="2"/>
   </w:num>
-  <w:num w:numId="3">
+  <w:num w:numId="4">
     <w:abstractNumId w:val="1"/>
   </w:num>
 </w:numbering>
@@ -772,6 +1200,7 @@
     <w:lsdException w:name="HTML Sample" w:semiHidden="1" w:unhideWhenUsed="1"/>
     <w:lsdException w:name="HTML Typewriter" w:semiHidden="1" w:unhideWhenUsed="1"/>
     <w:lsdException w:name="HTML Variable" w:semiHidden="1" w:unhideWhenUsed="1"/>
+    <w:lsdException w:name="Normal Table" w:semiHidden="1" w:unhideWhenUsed="1"/>
     <w:lsdException w:name="annotation subject" w:semiHidden="1" w:unhideWhenUsed="1"/>
     <w:lsdException w:name="No List" w:semiHidden="1" w:unhideWhenUsed="1"/>
     <w:lsdException w:name="Outline List 1" w:semiHidden="1" w:unhideWhenUsed="1"/>
@@ -816,6 +1245,7 @@
     <w:lsdException w:name="Table Professional" w:semiHidden="1" w:unhideWhenUsed="1"/>
     <w:lsdException w:name="Table Subtle 1" w:semiHidden="1" w:unhideWhenUsed="1"/>
     <w:lsdException w:name="Table Subtle 2" w:semiHidden="1" w:unhideWhenUsed="1"/>
+    <w:lsdException w:name="Table Web 1" w:semiHidden="1" w:unhideWhenUsed="1"/>
     <w:lsdException w:name="Table Web 2" w:semiHidden="1" w:unhideWhenUsed="1"/>
     <w:lsdException w:name="Table Web 3" w:semiHidden="1" w:unhideWhenUsed="1"/>
     <w:lsdException w:name="Balloon Text" w:semiHidden="1" w:unhideWhenUsed="1"/>

</xml_diff>

<commit_message>
Improved Sustainability Part, + more literature notes
</commit_message>
<xml_diff>
--- a/Collection - Overview about Methods, Models, Metrics.docx
+++ b/Collection - Overview about Methods, Models, Metrics.docx
@@ -40,52 +40,43 @@
         </w:rPr>
         <w:t>Guidelines / Concepts</w:t>
       </w:r>
-    </w:p>
-    <w:p>
-      <w:pPr>
-        <w:pStyle w:val="ListParagraph"/>
-        <w:numPr>
-          <w:ilvl w:val="0"/>
-          <w:numId w:val="4"/>
-        </w:numPr>
-        <w:rPr>
-          <w:lang w:val="en-US"/>
-        </w:rPr>
-      </w:pPr>
-      <w:proofErr w:type="spellStart"/>
-      <w:r>
-        <w:rPr>
-          <w:lang w:val="en-US"/>
-        </w:rPr>
-        <w:t>Karlskrona</w:t>
-      </w:r>
-      <w:proofErr w:type="spellEnd"/>
-      <w:r>
-        <w:rPr>
-          <w:lang w:val="en-US"/>
-        </w:rPr>
-        <w:t xml:space="preserve"> manifesto?!</w:t>
-      </w:r>
-    </w:p>
-    <w:p>
-      <w:pPr>
-        <w:rPr>
-          <w:lang w:val="en-US"/>
-        </w:rPr>
-      </w:pPr>
-    </w:p>
-    <w:p>
-      <w:pPr>
-        <w:pStyle w:val="Heading2"/>
-        <w:rPr>
-          <w:lang w:val="en-US"/>
-        </w:rPr>
-      </w:pPr>
+      <w:r>
+        <w:rPr>
+          <w:lang w:val="en-US"/>
+        </w:rPr>
+        <w:t xml:space="preserve">/ </w:t>
+      </w:r>
       <w:r>
         <w:rPr>
           <w:lang w:val="en-US"/>
         </w:rPr>
         <w:t xml:space="preserve">Best practices </w:t>
+      </w:r>
+    </w:p>
+    <w:p>
+      <w:pPr>
+        <w:rPr>
+          <w:lang w:val="en-US"/>
+        </w:rPr>
+      </w:pPr>
+      <w:r>
+        <w:rPr>
+          <w:lang w:val="en-US"/>
+        </w:rPr>
+        <w:t>s. argawal best practices etc.?</w:t>
+      </w:r>
+    </w:p>
+    <w:p>
+      <w:pPr>
+        <w:rPr>
+          <w:lang w:val="en-US"/>
+        </w:rPr>
+      </w:pPr>
+      <w:r>
+        <w:rPr>
+          <w:lang w:val="en-US"/>
+        </w:rPr>
+        <w:t xml:space="preserve">aspects mentioned by Nauman? </w:t>
       </w:r>
     </w:p>
     <w:p>
@@ -123,49 +114,27 @@
         <w:rPr>
           <w:lang w:val="en-US"/>
         </w:rPr>
+        <w:t xml:space="preserve"> ??</w:t>
+      </w:r>
+      <w:r>
+        <w:rPr>
+          <w:lang w:val="en-US"/>
+        </w:rPr>
         <w:br/>
-        <w:t>(</w:t>
-      </w:r>
-      <w:proofErr w:type="spellStart"/>
-      <w:r>
-        <w:rPr>
-          <w:lang w:val="en-US"/>
-        </w:rPr>
-        <w:t>Penzenstadler</w:t>
-      </w:r>
-      <w:proofErr w:type="spellEnd"/>
-      <w:r>
-        <w:rPr>
-          <w:lang w:val="en-US"/>
-        </w:rPr>
-        <w:t>?)</w:t>
-      </w:r>
-    </w:p>
-    <w:p>
-      <w:pPr>
-        <w:rPr>
-          <w:lang w:val="en-US"/>
-        </w:rPr>
-      </w:pPr>
-      <w:r>
-        <w:rPr>
-          <w:lang w:val="en-US"/>
-        </w:rPr>
-        <w:t xml:space="preserve">Models with focus on Software Development Lifecycle (see </w:t>
-      </w:r>
-      <w:proofErr w:type="spellStart"/>
-      <w:r>
-        <w:rPr>
-          <w:lang w:val="en-US"/>
-        </w:rPr>
-        <w:t>lund</w:t>
-      </w:r>
-      <w:proofErr w:type="spellEnd"/>
-      <w:r>
-        <w:rPr>
-          <w:lang w:val="en-US"/>
-        </w:rPr>
-        <w:t xml:space="preserve"> paper)</w:t>
+        <w:t>(Penzenstadler?)</w:t>
+      </w:r>
+    </w:p>
+    <w:p>
+      <w:pPr>
+        <w:rPr>
+          <w:lang w:val="en-US"/>
+        </w:rPr>
+      </w:pPr>
+      <w:r>
+        <w:rPr>
+          <w:lang w:val="en-US"/>
+        </w:rPr>
+        <w:t>Models with focus on Software Development Lifecycle (see lund paper)</w:t>
       </w:r>
     </w:p>
     <w:p>
@@ -179,19 +148,11 @@
           <w:lang w:val="en-US"/>
         </w:rPr>
       </w:pPr>
-      <w:proofErr w:type="spellStart"/>
-      <w:r>
-        <w:rPr>
-          <w:lang w:val="en-US"/>
-        </w:rPr>
-        <w:t>Argarwal</w:t>
-      </w:r>
-      <w:proofErr w:type="spellEnd"/>
-      <w:r>
-        <w:rPr>
-          <w:lang w:val="en-US"/>
-        </w:rPr>
-        <w:t xml:space="preserve"> et al -&gt; (model?) -&gt; no: ENHANCE existing model with BEST practices</w:t>
+      <w:r>
+        <w:rPr>
+          <w:lang w:val="en-US"/>
+        </w:rPr>
+        <w:t>Argarwal et al -&gt; (model?) -&gt; no: ENHANCE existing model with BEST practices</w:t>
       </w:r>
     </w:p>
     <w:p>
@@ -205,42 +166,12 @@
           <w:lang w:val="en-US"/>
         </w:rPr>
       </w:pPr>
-      <w:proofErr w:type="spellStart"/>
-      <w:r>
-        <w:rPr>
-          <w:lang w:val="en-US"/>
-        </w:rPr>
-        <w:t>Shenoy</w:t>
-      </w:r>
-      <w:proofErr w:type="spellEnd"/>
-      <w:r>
-        <w:rPr>
-          <w:lang w:val="en-US"/>
-        </w:rPr>
-        <w:t xml:space="preserve"> / </w:t>
-      </w:r>
-      <w:proofErr w:type="spellStart"/>
-      <w:r>
-        <w:rPr>
-          <w:lang w:val="en-US"/>
-        </w:rPr>
-        <w:t>Eretta</w:t>
-      </w:r>
-      <w:proofErr w:type="spellEnd"/>
-      <w:r>
-        <w:rPr>
-          <w:lang w:val="en-US"/>
-        </w:rPr>
-        <w:t xml:space="preserve"> -</w:t>
-      </w:r>
-      <w:proofErr w:type="gramStart"/>
-      <w:r>
-        <w:rPr>
-          <w:lang w:val="en-US"/>
-        </w:rPr>
-        <w:t>&gt; ???</w:t>
-      </w:r>
-      <w:proofErr w:type="gramEnd"/>
+      <w:r>
+        <w:rPr>
+          <w:lang w:val="en-US"/>
+        </w:rPr>
+        <w:t>Shenoy / Eretta -&gt; ???</w:t>
+      </w:r>
     </w:p>
     <w:p>
       <w:pPr>
@@ -255,22 +186,9 @@
       </w:pPr>
       <w:r>
         <w:rPr>
-          <w:b/>
-          <w:lang w:val="en-US"/>
-        </w:rPr>
-        <w:t xml:space="preserve">GREENSOFT </w:t>
-      </w:r>
-      <w:r>
-        <w:rPr>
-          <w:lang w:val="en-US"/>
-        </w:rPr>
-        <w:t xml:space="preserve">– reference </w:t>
-      </w:r>
-      <w:r>
-        <w:rPr>
-          <w:lang w:val="en-US"/>
-        </w:rPr>
-        <w:t>model for green software engineering</w:t>
+          <w:lang w:val="en-US"/>
+        </w:rPr>
+        <w:t>Betz / Caporale model</w:t>
       </w:r>
     </w:p>
     <w:p>
@@ -286,16 +204,22 @@
       </w:pPr>
       <w:r>
         <w:rPr>
-          <w:lang w:val="en-US"/>
-        </w:rPr>
-        <w:t xml:space="preserve">Mahmoud / Ahmad -&gt; build on GREENSOFT – enhance with two-level model -&gt; </w:t>
-      </w:r>
-      <w:r>
-        <w:rPr>
-          <w:highlight w:val="yellow"/>
-          <w:lang w:val="en-US"/>
-        </w:rPr>
-        <w:t>read again &amp; check what can be combined here?!</w:t>
+          <w:b/>
+          <w:lang w:val="en-US"/>
+        </w:rPr>
+        <w:t xml:space="preserve">GREENSOFT </w:t>
+      </w:r>
+      <w:r>
+        <w:rPr>
+          <w:lang w:val="en-US"/>
+        </w:rPr>
+        <w:t xml:space="preserve">– reference </w:t>
+      </w:r>
+      <w:r>
+        <w:rPr>
+          <w:lang w:val="en-US"/>
+        </w:rPr>
+        <w:t>model for green software engineering</w:t>
       </w:r>
     </w:p>
     <w:p>
@@ -309,18 +233,18 @@
           <w:lang w:val="en-US"/>
         </w:rPr>
       </w:pPr>
-    </w:p>
-    <w:p>
-      <w:pPr>
-        <w:rPr>
-          <w:lang w:val="en-US"/>
-        </w:rPr>
-      </w:pPr>
-      <w:r>
-        <w:rPr>
-          <w:lang w:val="en-US"/>
-        </w:rPr>
-        <w:t>(?)</w:t>
+      <w:r>
+        <w:rPr>
+          <w:lang w:val="en-US"/>
+        </w:rPr>
+        <w:t xml:space="preserve">Mahmoud / Ahmad -&gt; build on GREENSOFT – enhance with two-level model -&gt; </w:t>
+      </w:r>
+      <w:r>
+        <w:rPr>
+          <w:highlight w:val="yellow"/>
+          <w:lang w:val="en-US"/>
+        </w:rPr>
+        <w:t>read again &amp; check what can be combined here?!</w:t>
       </w:r>
     </w:p>
     <w:p>
@@ -334,70 +258,18 @@
           <w:lang w:val="en-US"/>
         </w:rPr>
       </w:pPr>
-      <w:r>
-        <w:rPr>
-          <w:lang w:val="en-US"/>
-        </w:rPr>
-        <w:t xml:space="preserve">Carbon Footprint calculation (impacts of software and its engineering … Dick, </w:t>
-      </w:r>
-      <w:proofErr w:type="spellStart"/>
-      <w:r>
-        <w:rPr>
-          <w:lang w:val="en-US"/>
-        </w:rPr>
-        <w:t>Naumann</w:t>
-      </w:r>
-      <w:proofErr w:type="spellEnd"/>
-      <w:r>
-        <w:rPr>
-          <w:lang w:val="en-US"/>
-        </w:rPr>
-        <w:t xml:space="preserve">, 14/15) </w:t>
-      </w:r>
-      <w:r>
-        <w:rPr>
-          <w:lang w:val="en-US"/>
-        </w:rPr>
-        <w:sym w:font="Wingdings" w:char="F0E0"/>
-      </w:r>
-      <w:r>
-        <w:rPr>
-          <w:lang w:val="en-US"/>
-        </w:rPr>
-        <w:t xml:space="preserve"> method for process calculation, can be enhanced -&gt; to be used WITH </w:t>
-      </w:r>
-      <w:proofErr w:type="spellStart"/>
-      <w:r>
-        <w:rPr>
-          <w:lang w:val="en-US"/>
-        </w:rPr>
-        <w:t>secomo</w:t>
-      </w:r>
-      <w:proofErr w:type="spellEnd"/>
-      <w:r>
-        <w:rPr>
-          <w:lang w:val="en-US"/>
-        </w:rPr>
-        <w:t xml:space="preserve"> IN GREENSOFT </w:t>
-      </w:r>
-      <w:r>
-        <w:rPr>
-          <w:lang w:val="en-US"/>
-        </w:rPr>
-        <w:sym w:font="Wingdings" w:char="F04A"/>
-      </w:r>
-    </w:p>
-    <w:p>
-      <w:pPr>
-        <w:rPr>
-          <w:lang w:val="en-US"/>
-        </w:rPr>
-      </w:pPr>
-      <w:r>
-        <w:rPr>
-          <w:lang w:val="en-US"/>
-        </w:rPr>
-        <w:t>Sustainable PROGRAMMING – best practices and even languages</w:t>
+    </w:p>
+    <w:p>
+      <w:pPr>
+        <w:rPr>
+          <w:lang w:val="en-US"/>
+        </w:rPr>
+      </w:pPr>
+      <w:r>
+        <w:rPr>
+          <w:lang w:val="en-US"/>
+        </w:rPr>
+        <w:t>(?)</w:t>
       </w:r>
     </w:p>
     <w:p>
@@ -415,27 +287,38 @@
         <w:rPr>
           <w:lang w:val="en-US"/>
         </w:rPr>
-        <w:t>ECO -&gt; Zhu, et al (2015) -&gt; “energy-aware programming”</w:t>
-      </w:r>
-    </w:p>
-    <w:p>
-      <w:pPr>
-        <w:pStyle w:val="Heading2"/>
-        <w:rPr>
-          <w:lang w:val="en-US"/>
-        </w:rPr>
-      </w:pPr>
-      <w:r>
-        <w:rPr>
-          <w:lang w:val="en-US"/>
-        </w:rPr>
-        <w:t>Metrics</w:t>
-      </w:r>
-      <w:r>
-        <w:rPr>
-          <w:lang w:val="en-US"/>
-        </w:rPr>
-        <w:t xml:space="preserve"> / Measures</w:t>
+        <w:t xml:space="preserve">Carbon Footprint calculation (impacts of software and its engineering … Dick, Naumann, 14/15) </w:t>
+      </w:r>
+      <w:r>
+        <w:rPr>
+          <w:lang w:val="en-US"/>
+        </w:rPr>
+        <w:sym w:font="Wingdings" w:char="F0E0"/>
+      </w:r>
+      <w:r>
+        <w:rPr>
+          <w:lang w:val="en-US"/>
+        </w:rPr>
+        <w:t xml:space="preserve"> method for process calculation, can be enhanced -&gt; to be used WITH secomo IN GREENSOFT </w:t>
+      </w:r>
+      <w:r>
+        <w:rPr>
+          <w:lang w:val="en-US"/>
+        </w:rPr>
+        <w:sym w:font="Wingdings" w:char="F04A"/>
+      </w:r>
+    </w:p>
+    <w:p>
+      <w:pPr>
+        <w:rPr>
+          <w:lang w:val="en-US"/>
+        </w:rPr>
+      </w:pPr>
+      <w:r>
+        <w:rPr>
+          <w:lang w:val="en-US"/>
+        </w:rPr>
+        <w:t>Sustainable PROGRAMMING – best practices and even languages</w:t>
       </w:r>
     </w:p>
     <w:p>
@@ -449,19 +332,69 @@
           <w:lang w:val="en-US"/>
         </w:rPr>
       </w:pPr>
-      <w:proofErr w:type="spellStart"/>
-      <w:r>
-        <w:rPr>
-          <w:lang w:val="en-US"/>
-        </w:rPr>
-        <w:t>Albertao</w:t>
-      </w:r>
-      <w:proofErr w:type="spellEnd"/>
-      <w:r>
-        <w:rPr>
-          <w:lang w:val="en-US"/>
-        </w:rPr>
-        <w:t xml:space="preserve"> (?)</w:t>
+      <w:r>
+        <w:rPr>
+          <w:lang w:val="en-US"/>
+        </w:rPr>
+        <w:t>ECO -&gt; Zhu, et al (2015) -&gt; “energy-aware programming”</w:t>
+      </w:r>
+    </w:p>
+    <w:p>
+      <w:pPr>
+        <w:pStyle w:val="ListParagraph"/>
+        <w:numPr>
+          <w:ilvl w:val="0"/>
+          <w:numId w:val="3"/>
+        </w:numPr>
+        <w:rPr>
+          <w:lang w:val="en-US"/>
+        </w:rPr>
+      </w:pPr>
+      <w:r>
+        <w:rPr>
+          <w:lang w:val="en-US"/>
+        </w:rPr>
+        <w:t>Whitepaper by ibm, mentioned in greensoft?!</w:t>
+      </w:r>
+      <w:bookmarkStart w:id="0" w:name="_GoBack"/>
+      <w:bookmarkEnd w:id="0"/>
+    </w:p>
+    <w:p>
+      <w:pPr>
+        <w:pStyle w:val="Heading2"/>
+        <w:rPr>
+          <w:lang w:val="en-US"/>
+        </w:rPr>
+      </w:pPr>
+      <w:r>
+        <w:rPr>
+          <w:lang w:val="en-US"/>
+        </w:rPr>
+        <w:t>Metrics</w:t>
+      </w:r>
+      <w:r>
+        <w:rPr>
+          <w:lang w:val="en-US"/>
+        </w:rPr>
+        <w:t xml:space="preserve"> / Measures</w:t>
+      </w:r>
+    </w:p>
+    <w:p>
+      <w:pPr>
+        <w:pStyle w:val="ListParagraph"/>
+        <w:numPr>
+          <w:ilvl w:val="0"/>
+          <w:numId w:val="3"/>
+        </w:numPr>
+        <w:rPr>
+          <w:lang w:val="en-US"/>
+        </w:rPr>
+      </w:pPr>
+      <w:r>
+        <w:rPr>
+          <w:lang w:val="en-US"/>
+        </w:rPr>
+        <w:t>Albertao (?)</w:t>
       </w:r>
       <w:r>
         <w:rPr>
@@ -485,21 +418,7 @@
         <w:rPr>
           <w:lang w:val="en-US"/>
         </w:rPr>
-        <w:t>“</w:t>
-      </w:r>
-      <w:proofErr w:type="spellStart"/>
-      <w:r>
-        <w:rPr>
-          <w:lang w:val="en-US"/>
-        </w:rPr>
-        <w:t>Albertao</w:t>
-      </w:r>
-      <w:proofErr w:type="spellEnd"/>
-      <w:r>
-        <w:rPr>
-          <w:lang w:val="en-US"/>
-        </w:rPr>
-        <w:t xml:space="preserve"> measures sustainability performance of a software</w:t>
+        <w:t>“Albertao measures sustainability performance of a software</w:t>
       </w:r>
       <w:r>
         <w:rPr>
@@ -511,41 +430,13 @@
         <w:rPr>
           <w:lang w:val="en-US"/>
         </w:rPr>
-        <w:t xml:space="preserve">project </w:t>
-      </w:r>
-      <w:proofErr w:type="gramStart"/>
-      <w:r>
-        <w:rPr>
-          <w:lang w:val="en-US"/>
-        </w:rPr>
-        <w:t>according to</w:t>
-      </w:r>
-      <w:proofErr w:type="gramEnd"/>
-      <w:r>
-        <w:rPr>
-          <w:lang w:val="en-US"/>
-        </w:rPr>
-        <w:t xml:space="preserve"> standard quality properties</w:t>
-      </w:r>
-      <w:r>
-        <w:rPr>
-          <w:lang w:val="en-US"/>
-        </w:rPr>
-        <w:t xml:space="preserve">” (what does SUST mean IN and FOR … </w:t>
-      </w:r>
-      <w:proofErr w:type="spellStart"/>
-      <w:r>
-        <w:rPr>
-          <w:lang w:val="en-US"/>
-        </w:rPr>
-        <w:t>penzenstadler</w:t>
-      </w:r>
-      <w:proofErr w:type="spellEnd"/>
-      <w:r>
-        <w:rPr>
-          <w:lang w:val="en-US"/>
-        </w:rPr>
-        <w:t>)</w:t>
+        <w:t>project according to standard quality properties</w:t>
+      </w:r>
+      <w:r>
+        <w:rPr>
+          <w:lang w:val="en-US"/>
+        </w:rPr>
+        <w:t>” (what does SUST mean IN and FOR … penzenstadler)</w:t>
       </w:r>
     </w:p>
     <w:p>
@@ -583,29 +474,6 @@
         </w:rPr>
         <w:t xml:space="preserve">Johann et al. (2012) -&gt; “useful work done” </w:t>
       </w:r>
-      <w:bookmarkStart w:id="0" w:name="_GoBack"/>
-      <w:bookmarkEnd w:id="0"/>
-    </w:p>
-    <w:p>
-      <w:pPr>
-        <w:rPr>
-          <w:lang w:val="en-US"/>
-        </w:rPr>
-      </w:pPr>
-    </w:p>
-    <w:p>
-      <w:pPr>
-        <w:pStyle w:val="Heading2"/>
-        <w:rPr>
-          <w:lang w:val="en-US"/>
-        </w:rPr>
-      </w:pPr>
-      <w:r>
-        <w:rPr>
-          <w:lang w:val="en-US"/>
-        </w:rPr>
-        <w:t>Prototypes or others</w:t>
-      </w:r>
     </w:p>
     <w:p>
       <w:pPr>
@@ -618,33 +486,50 @@
           <w:lang w:val="en-US"/>
         </w:rPr>
       </w:pPr>
-      <w:proofErr w:type="spellStart"/>
-      <w:r>
-        <w:rPr>
-          <w:lang w:val="en-US"/>
-        </w:rPr>
-        <w:t>GreenTracker</w:t>
-      </w:r>
-      <w:proofErr w:type="spellEnd"/>
-      <w:r>
-        <w:rPr>
-          <w:lang w:val="en-US"/>
-        </w:rPr>
-        <w:t xml:space="preserve"> (</w:t>
-      </w:r>
-      <w:proofErr w:type="spellStart"/>
-      <w:r>
-        <w:rPr>
-          <w:lang w:val="en-US"/>
-        </w:rPr>
-        <w:t>Amsel</w:t>
-      </w:r>
-      <w:proofErr w:type="spellEnd"/>
-      <w:r>
-        <w:rPr>
-          <w:lang w:val="en-US"/>
-        </w:rPr>
-        <w:t xml:space="preserve"> etc.)</w:t>
+      <w:r>
+        <w:rPr>
+          <w:lang w:val="en-US"/>
+        </w:rPr>
+        <w:t>Noureddine (2012?) -&gt; framework to MONITOR energy consumption!</w:t>
+      </w:r>
+    </w:p>
+    <w:p>
+      <w:pPr>
+        <w:rPr>
+          <w:lang w:val="en-US"/>
+        </w:rPr>
+      </w:pPr>
+    </w:p>
+    <w:p>
+      <w:pPr>
+        <w:pStyle w:val="Heading2"/>
+        <w:rPr>
+          <w:lang w:val="en-US"/>
+        </w:rPr>
+      </w:pPr>
+      <w:r>
+        <w:rPr>
+          <w:lang w:val="en-US"/>
+        </w:rPr>
+        <w:t>Prototypes or others</w:t>
+      </w:r>
+    </w:p>
+    <w:p>
+      <w:pPr>
+        <w:pStyle w:val="ListParagraph"/>
+        <w:numPr>
+          <w:ilvl w:val="0"/>
+          <w:numId w:val="3"/>
+        </w:numPr>
+        <w:rPr>
+          <w:lang w:val="en-US"/>
+        </w:rPr>
+      </w:pPr>
+      <w:r>
+        <w:rPr>
+          <w:lang w:val="en-US"/>
+        </w:rPr>
+        <w:t>GreenTracker (Amsel etc.)</w:t>
       </w:r>
     </w:p>
     <w:sectPr>

</xml_diff>

<commit_message>
Nearly finished Sustainability and ICT part - structure for contribution part
</commit_message>
<xml_diff>
--- a/Collection - Overview about Methods, Models, Metrics.docx
+++ b/Collection - Overview about Methods, Models, Metrics.docx
@@ -18,6 +18,1066 @@
         </w:rPr>
         <w:t>Sustainability Guidelines, Frameworks, Methods, Models, Metrics, Prototypes</w:t>
       </w:r>
+      <w:r>
+        <w:rPr>
+          <w:b/>
+          <w:sz w:val="40"/>
+          <w:lang w:val="en-US"/>
+        </w:rPr>
+        <w:t xml:space="preserve"> – </w:t>
+      </w:r>
+      <w:r>
+        <w:rPr>
+          <w:b/>
+          <w:sz w:val="40"/>
+          <w:highlight w:val="yellow"/>
+          <w:lang w:val="en-US"/>
+        </w:rPr>
+        <w:t>TO BE ENHANCED BY ASPECTS of SECOMO paper!!!</w:t>
+      </w:r>
+      <w:r>
+        <w:rPr>
+          <w:b/>
+          <w:sz w:val="40"/>
+          <w:lang w:val="en-US"/>
+        </w:rPr>
+        <w:t>??</w:t>
+      </w:r>
+    </w:p>
+    <w:p>
+      <w:pPr>
+        <w:pStyle w:val="Heading2"/>
+        <w:rPr>
+          <w:lang w:val="en-US"/>
+        </w:rPr>
+      </w:pPr>
+      <w:r>
+        <w:rPr>
+          <w:lang w:val="en-US"/>
+        </w:rPr>
+        <w:t>1 Metrics / Measures</w:t>
+      </w:r>
+      <w:r>
+        <w:rPr>
+          <w:lang w:val="en-US"/>
+        </w:rPr>
+        <w:t xml:space="preserve"> / Measurement Tools </w:t>
+      </w:r>
+    </w:p>
+    <w:p>
+      <w:pPr>
+        <w:pStyle w:val="ListParagraph"/>
+        <w:numPr>
+          <w:ilvl w:val="0"/>
+          <w:numId w:val="3"/>
+        </w:numPr>
+        <w:rPr>
+          <w:lang w:val="en-US"/>
+        </w:rPr>
+      </w:pPr>
+      <w:r>
+        <w:rPr>
+          <w:lang w:val="en-US"/>
+        </w:rPr>
+        <w:t>Mainly -&gt; focus on environmental sustainability -&gt; measure ENERGY CONSIMPTION!!</w:t>
+      </w:r>
+    </w:p>
+    <w:p>
+      <w:pPr>
+        <w:rPr>
+          <w:lang w:val="en-US"/>
+        </w:rPr>
+      </w:pPr>
+      <w:r>
+        <w:rPr>
+          <w:lang w:val="en-US"/>
+        </w:rPr>
+        <w:t>Measurement tools for energy consumption</w:t>
+      </w:r>
+      <w:r>
+        <w:rPr>
+          <w:lang w:val="en-US"/>
+        </w:rPr>
+        <w:t xml:space="preserve"> (sources see greensoft paper)</w:t>
+      </w:r>
+    </w:p>
+    <w:p>
+      <w:pPr>
+        <w:pStyle w:val="ListParagraph"/>
+        <w:numPr>
+          <w:ilvl w:val="0"/>
+          <w:numId w:val="3"/>
+        </w:numPr>
+        <w:rPr>
+          <w:lang w:val="en-US"/>
+        </w:rPr>
+      </w:pPr>
+      <w:r>
+        <w:rPr>
+          <w:lang w:val="en-US"/>
+        </w:rPr>
+        <w:t>Amsel 2011 – Measurement TOOL GREENTRACKER</w:t>
+      </w:r>
+    </w:p>
+    <w:p>
+      <w:pPr>
+        <w:pStyle w:val="ListParagraph"/>
+        <w:numPr>
+          <w:ilvl w:val="1"/>
+          <w:numId w:val="3"/>
+        </w:numPr>
+        <w:rPr>
+          <w:lang w:val="en-US"/>
+        </w:rPr>
+      </w:pPr>
+      <w:r>
+        <w:rPr>
+          <w:lang w:val="en-US"/>
+        </w:rPr>
+        <w:t>Measurement Tool of how much software causes</w:t>
+      </w:r>
+    </w:p>
+    <w:p>
+      <w:pPr>
+        <w:pStyle w:val="ListParagraph"/>
+        <w:numPr>
+          <w:ilvl w:val="1"/>
+          <w:numId w:val="3"/>
+        </w:numPr>
+        <w:rPr>
+          <w:lang w:val="en-US"/>
+        </w:rPr>
+      </w:pPr>
+      <w:r>
+        <w:rPr>
+          <w:lang w:val="en-US"/>
+        </w:rPr>
+        <w:t>Measure CPU usage.. as it is key component!</w:t>
+      </w:r>
+    </w:p>
+    <w:p>
+      <w:pPr>
+        <w:pStyle w:val="ListParagraph"/>
+        <w:numPr>
+          <w:ilvl w:val="1"/>
+          <w:numId w:val="3"/>
+        </w:numPr>
+        <w:rPr>
+          <w:lang w:val="en-US"/>
+        </w:rPr>
+      </w:pPr>
+      <w:r>
+        <w:rPr>
+          <w:lang w:val="en-US"/>
+        </w:rPr>
+        <w:t>Also deal with – making USERS aware!!</w:t>
+      </w:r>
+    </w:p>
+    <w:p>
+      <w:pPr>
+        <w:pStyle w:val="ListParagraph"/>
+        <w:numPr>
+          <w:ilvl w:val="0"/>
+          <w:numId w:val="3"/>
+        </w:numPr>
+        <w:rPr>
+          <w:lang w:val="en-US"/>
+        </w:rPr>
+      </w:pPr>
+      <w:r>
+        <w:rPr>
+          <w:lang w:val="en-US"/>
+        </w:rPr>
+        <w:t>Kansel et al (joulemeter) -&gt; Tool to measure power consumption of virtual servers</w:t>
+      </w:r>
+    </w:p>
+    <w:p>
+      <w:pPr>
+        <w:pStyle w:val="ListParagraph"/>
+        <w:numPr>
+          <w:ilvl w:val="0"/>
+          <w:numId w:val="3"/>
+        </w:numPr>
+        <w:rPr>
+          <w:lang w:val="en-US"/>
+        </w:rPr>
+      </w:pPr>
+      <w:r>
+        <w:rPr>
+          <w:lang w:val="en-US"/>
+        </w:rPr>
+        <w:t xml:space="preserve">Zapico &amp; Turpeinen (31) </w:t>
+      </w:r>
+      <w:r>
+        <w:rPr>
+          <w:lang w:val="en-US"/>
+        </w:rPr>
+        <w:sym w:font="Wingdings" w:char="F0E0"/>
+      </w:r>
+      <w:r>
+        <w:rPr>
+          <w:lang w:val="en-US"/>
+        </w:rPr>
+        <w:t xml:space="preserve"> “Greenanalytics” </w:t>
+      </w:r>
+      <w:r>
+        <w:rPr>
+          <w:lang w:val="en-US"/>
+        </w:rPr>
+        <w:sym w:font="Wingdings" w:char="F0E0"/>
+      </w:r>
+      <w:r>
+        <w:rPr>
+          <w:lang w:val="en-US"/>
+        </w:rPr>
+        <w:t xml:space="preserve"> tool to visualize environmental impact of websites </w:t>
+      </w:r>
+    </w:p>
+    <w:p>
+      <w:pPr>
+        <w:pStyle w:val="ListParagraph"/>
+        <w:numPr>
+          <w:ilvl w:val="0"/>
+          <w:numId w:val="3"/>
+        </w:numPr>
+        <w:rPr>
+          <w:lang w:val="en-US"/>
+        </w:rPr>
+      </w:pPr>
+      <w:r>
+        <w:rPr>
+          <w:lang w:val="en-US"/>
+        </w:rPr>
+        <w:t xml:space="preserve">Naumann et. Al (33) </w:t>
+      </w:r>
+      <w:r>
+        <w:rPr>
+          <w:lang w:val="en-US"/>
+        </w:rPr>
+        <w:t xml:space="preserve"> “Power Indicator” </w:t>
+      </w:r>
+      <w:r>
+        <w:rPr>
+          <w:lang w:val="en-US"/>
+        </w:rPr>
+        <w:t> visualize server power by renewable energy (?) of websites</w:t>
+      </w:r>
+      <w:r>
+        <w:rPr>
+          <w:lang w:val="en-US"/>
+        </w:rPr>
+        <w:t xml:space="preserve"> </w:t>
+      </w:r>
+    </w:p>
+    <w:p>
+      <w:pPr>
+        <w:pStyle w:val="ListParagraph"/>
+        <w:numPr>
+          <w:ilvl w:val="0"/>
+          <w:numId w:val="3"/>
+        </w:numPr>
+        <w:rPr>
+          <w:lang w:val="en-US"/>
+        </w:rPr>
+      </w:pPr>
+      <w:r>
+        <w:rPr>
+          <w:lang w:val="en-US"/>
+        </w:rPr>
+        <w:t xml:space="preserve">Noureddine (2012?) -&gt; framework to MONITOR </w:t>
+      </w:r>
+      <w:r>
+        <w:rPr>
+          <w:lang w:val="en-US"/>
+        </w:rPr>
+        <w:t xml:space="preserve">runtime </w:t>
+      </w:r>
+      <w:r>
+        <w:rPr>
+          <w:lang w:val="en-US"/>
+        </w:rPr>
+        <w:t>energy consumption!</w:t>
+      </w:r>
+      <w:r>
+        <w:rPr>
+          <w:lang w:val="en-US"/>
+        </w:rPr>
+        <w:t xml:space="preserve"> -&gt; PowerAPI</w:t>
+      </w:r>
+    </w:p>
+    <w:p>
+      <w:pPr>
+        <w:pStyle w:val="ListParagraph"/>
+        <w:numPr>
+          <w:ilvl w:val="1"/>
+          <w:numId w:val="3"/>
+        </w:numPr>
+        <w:rPr>
+          <w:lang w:val="en-US"/>
+        </w:rPr>
+      </w:pPr>
+      <w:r>
+        <w:rPr>
+          <w:lang w:val="en-US"/>
+        </w:rPr>
+        <w:t>(already mentioned by schulze!)</w:t>
+      </w:r>
+    </w:p>
+    <w:p>
+      <w:pPr>
+        <w:pStyle w:val="ListParagraph"/>
+        <w:numPr>
+          <w:ilvl w:val="1"/>
+          <w:numId w:val="3"/>
+        </w:numPr>
+        <w:rPr>
+          <w:lang w:val="en-US"/>
+        </w:rPr>
+      </w:pPr>
+      <w:r>
+        <w:rPr>
+          <w:lang w:val="en-US"/>
+        </w:rPr>
+        <w:t>Reports on energy consumption of a system / monitoring it!</w:t>
+      </w:r>
+    </w:p>
+    <w:p>
+      <w:pPr>
+        <w:pStyle w:val="ListParagraph"/>
+        <w:numPr>
+          <w:ilvl w:val="1"/>
+          <w:numId w:val="3"/>
+        </w:numPr>
+        <w:rPr>
+          <w:lang w:val="en-US"/>
+        </w:rPr>
+      </w:pPr>
+      <w:r>
+        <w:rPr>
+          <w:lang w:val="en-US"/>
+        </w:rPr>
+        <w:t xml:space="preserve">Interesting aspect -&gt; impact of programming languages </w:t>
+      </w:r>
+    </w:p>
+    <w:p>
+      <w:pPr>
+        <w:rPr>
+          <w:lang w:val="en-US"/>
+        </w:rPr>
+      </w:pPr>
+      <w:r>
+        <w:rPr>
+          <w:lang w:val="en-US"/>
+        </w:rPr>
+        <w:t>Other actual METRICS / associated calculation method</w:t>
+      </w:r>
+    </w:p>
+    <w:p>
+      <w:pPr>
+        <w:pStyle w:val="Default"/>
+        <w:rPr>
+          <w:lang w:val="en-US"/>
+        </w:rPr>
+      </w:pPr>
+      <w:r>
+        <w:rPr>
+          <w:lang w:val="en-US"/>
+        </w:rPr>
+        <w:t xml:space="preserve">Capra et al (2012) -&gt; general: how much energy consumed? </w:t>
+      </w:r>
+    </w:p>
+    <w:p>
+      <w:pPr>
+        <w:pStyle w:val="ListParagraph"/>
+        <w:numPr>
+          <w:ilvl w:val="1"/>
+          <w:numId w:val="3"/>
+        </w:numPr>
+        <w:rPr>
+          <w:lang w:val="en-US"/>
+        </w:rPr>
+      </w:pPr>
+      <w:r>
+        <w:rPr>
+          <w:lang w:val="en-US"/>
+        </w:rPr>
+        <w:t xml:space="preserve">-&gt; application for a specific case – </w:t>
+      </w:r>
+      <w:r>
+        <w:rPr>
+          <w:b/>
+          <w:lang w:val="en-US"/>
+        </w:rPr>
+        <w:t>how to use in general??</w:t>
+      </w:r>
+    </w:p>
+    <w:p>
+      <w:pPr>
+        <w:pStyle w:val="ListParagraph"/>
+        <w:numPr>
+          <w:ilvl w:val="1"/>
+          <w:numId w:val="3"/>
+        </w:numPr>
+        <w:rPr>
+          <w:lang w:val="en-US"/>
+        </w:rPr>
+      </w:pPr>
+      <w:r>
+        <w:rPr>
+          <w:lang w:val="en-US"/>
+        </w:rPr>
+        <w:t xml:space="preserve">Measure for energy efficiency of sw applications – </w:t>
+      </w:r>
+    </w:p>
+    <w:p>
+      <w:pPr>
+        <w:pStyle w:val="ListParagraph"/>
+        <w:numPr>
+          <w:ilvl w:val="1"/>
+          <w:numId w:val="3"/>
+        </w:numPr>
+        <w:rPr>
+          <w:lang w:val="en-US"/>
+        </w:rPr>
+      </w:pPr>
+      <w:r>
+        <w:rPr>
+          <w:lang w:val="en-US"/>
+        </w:rPr>
+        <w:t xml:space="preserve">Blabal (not much?) -&gt; improve? But not soo relevant </w:t>
+      </w:r>
+    </w:p>
+    <w:p>
+      <w:pPr>
+        <w:pStyle w:val="ListParagraph"/>
+        <w:numPr>
+          <w:ilvl w:val="1"/>
+          <w:numId w:val="3"/>
+        </w:numPr>
+        <w:rPr>
+          <w:lang w:val="en-US"/>
+        </w:rPr>
+      </w:pPr>
+      <w:r>
+        <w:rPr>
+          <w:lang w:val="en-US"/>
+        </w:rPr>
+        <w:t>-&gt; good on code level</w:t>
+      </w:r>
+      <w:r>
+        <w:rPr>
+          <w:lang w:val="en-US"/>
+        </w:rPr>
+        <w:t xml:space="preserve">, </w:t>
+      </w:r>
+      <w:r>
+        <w:rPr>
+          <w:lang w:val="en-US"/>
+        </w:rPr>
+        <w:t xml:space="preserve"> to </w:t>
+      </w:r>
+      <w:r>
+        <w:rPr>
+          <w:lang w:val="en-US"/>
+        </w:rPr>
+        <w:t xml:space="preserve">“find resource intensive </w:t>
+      </w:r>
+      <w:r>
+        <w:rPr>
+          <w:sz w:val="23"/>
+          <w:szCs w:val="23"/>
+          <w:lang w:val="en-US"/>
+        </w:rPr>
+        <w:t>parts of programs and improve them</w:t>
+      </w:r>
+      <w:r>
+        <w:rPr>
+          <w:sz w:val="23"/>
+          <w:szCs w:val="23"/>
+          <w:lang w:val="en-US"/>
+        </w:rPr>
+        <w:t>” (Johann, et al., 2012, p. 1)</w:t>
+      </w:r>
+      <w:r>
+        <w:rPr>
+          <w:sz w:val="23"/>
+          <w:szCs w:val="23"/>
+          <w:lang w:val="en-US"/>
+        </w:rPr>
+        <w:t xml:space="preserve"> </w:t>
+      </w:r>
+      <w:r>
+        <w:rPr>
+          <w:sz w:val="23"/>
+          <w:szCs w:val="23"/>
+          <w:highlight w:val="green"/>
+          <w:lang w:val="en-US"/>
+        </w:rPr>
+        <w:sym w:font="Wingdings" w:char="F0E0"/>
+      </w:r>
+      <w:r>
+        <w:rPr>
+          <w:sz w:val="23"/>
+          <w:szCs w:val="23"/>
+          <w:highlight w:val="green"/>
+          <w:lang w:val="en-US"/>
+        </w:rPr>
+        <w:t xml:space="preserve"> not covered by secomo :/</w:t>
+      </w:r>
+    </w:p>
+    <w:p>
+      <w:pPr>
+        <w:pStyle w:val="ListParagraph"/>
+        <w:numPr>
+          <w:ilvl w:val="0"/>
+          <w:numId w:val="3"/>
+        </w:numPr>
+        <w:rPr>
+          <w:lang w:val="en-US"/>
+        </w:rPr>
+      </w:pPr>
+      <w:r>
+        <w:rPr>
+          <w:lang w:val="en-US"/>
+        </w:rPr>
+        <w:t xml:space="preserve">Johann et al. (2012) -&gt; “useful work done” </w:t>
+      </w:r>
+      <w:r>
+        <w:rPr>
+          <w:lang w:val="en-US"/>
+        </w:rPr>
+        <w:t>-&gt; more generic metric</w:t>
+      </w:r>
+    </w:p>
+    <w:p>
+      <w:pPr>
+        <w:pStyle w:val="ListParagraph"/>
+        <w:numPr>
+          <w:ilvl w:val="1"/>
+          <w:numId w:val="3"/>
+        </w:numPr>
+        <w:rPr>
+          <w:lang w:val="en-US"/>
+        </w:rPr>
+      </w:pPr>
+      <w:r>
+        <w:rPr>
+          <w:lang w:val="en-US"/>
+        </w:rPr>
+        <w:t>(?) compare the consumed energy to how much actual “useful work” is done!</w:t>
+      </w:r>
+    </w:p>
+    <w:p>
+      <w:pPr>
+        <w:pStyle w:val="ListParagraph"/>
+        <w:numPr>
+          <w:ilvl w:val="1"/>
+          <w:numId w:val="3"/>
+        </w:numPr>
+        <w:rPr>
+          <w:lang w:val="en-US"/>
+        </w:rPr>
+      </w:pPr>
+      <w:r>
+        <w:rPr>
+          <w:lang w:val="en-US"/>
+        </w:rPr>
+        <w:t>Also good to find resource intense code like capra</w:t>
+      </w:r>
+    </w:p>
+    <w:p>
+      <w:pPr>
+        <w:pStyle w:val="ListParagraph"/>
+        <w:numPr>
+          <w:ilvl w:val="1"/>
+          <w:numId w:val="3"/>
+        </w:numPr>
+        <w:rPr>
+          <w:lang w:val="en-US"/>
+        </w:rPr>
+      </w:pPr>
+      <w:r>
+        <w:rPr>
+          <w:lang w:val="en-US"/>
+        </w:rPr>
+        <w:t xml:space="preserve">Methods not really applicable in practice?! </w:t>
+      </w:r>
+      <w:r>
+        <w:rPr>
+          <w:lang w:val="en-US"/>
+        </w:rPr>
+        <w:sym w:font="Wingdings" w:char="F0E0"/>
+      </w:r>
+      <w:r>
+        <w:rPr>
+          <w:lang w:val="en-US"/>
+        </w:rPr>
+        <w:t xml:space="preserve"> set-up “too complex for every-day use in software projects” (p. 4)</w:t>
+      </w:r>
+    </w:p>
+    <w:p>
+      <w:pPr>
+        <w:pStyle w:val="ListParagraph"/>
+        <w:numPr>
+          <w:ilvl w:val="0"/>
+          <w:numId w:val="3"/>
+        </w:numPr>
+        <w:rPr>
+          <w:lang w:val="en-US"/>
+        </w:rPr>
+      </w:pPr>
+      <w:r>
+        <w:rPr>
+          <w:lang w:val="en-US"/>
+        </w:rPr>
+        <w:t>More metrics -&gt; see SLR by bozelli?!</w:t>
+      </w:r>
+      <w:bookmarkStart w:id="0" w:name="_GoBack"/>
+      <w:bookmarkEnd w:id="0"/>
+    </w:p>
+    <w:p>
+      <w:pPr>
+        <w:pStyle w:val="ListParagraph"/>
+        <w:numPr>
+          <w:ilvl w:val="0"/>
+          <w:numId w:val="3"/>
+        </w:numPr>
+        <w:rPr>
+          <w:lang w:val="en-US"/>
+        </w:rPr>
+      </w:pPr>
+      <w:r>
+        <w:rPr>
+          <w:lang w:val="en-US"/>
+        </w:rPr>
+        <w:t>Kern, Dick et al (2015?) Metric + Calculation method for CARBON FOOTPRINT (Co2 kg per person)</w:t>
+      </w:r>
+    </w:p>
+    <w:p>
+      <w:pPr>
+        <w:pStyle w:val="ListParagraph"/>
+        <w:numPr>
+          <w:ilvl w:val="1"/>
+          <w:numId w:val="3"/>
+        </w:numPr>
+        <w:rPr>
+          <w:lang w:val="en-US"/>
+        </w:rPr>
+      </w:pPr>
+      <w:r>
+        <w:rPr>
+          <w:lang w:val="en-US"/>
+        </w:rPr>
+        <w:t xml:space="preserve">Relatively new -&gt; aims at providing finally a practical approach TO INTEGRATE in DEV processes </w:t>
+      </w:r>
+    </w:p>
+    <w:p>
+      <w:pPr>
+        <w:pStyle w:val="ListParagraph"/>
+        <w:numPr>
+          <w:ilvl w:val="1"/>
+          <w:numId w:val="3"/>
+        </w:numPr>
+        <w:rPr>
+          <w:lang w:val="en-US"/>
+        </w:rPr>
+      </w:pPr>
+      <w:r>
+        <w:rPr>
+          <w:lang w:val="en-US"/>
+        </w:rPr>
+        <w:t>Tackles impact of development phase and later impact of software product itself  (name categories!!) -&gt; make product itself greener and even production process greener -&gt; even though less important the more the sw is used</w:t>
+      </w:r>
+    </w:p>
+    <w:p>
+      <w:pPr>
+        <w:pStyle w:val="ListParagraph"/>
+        <w:numPr>
+          <w:ilvl w:val="1"/>
+          <w:numId w:val="3"/>
+        </w:numPr>
+        <w:rPr>
+          <w:lang w:val="en-US"/>
+        </w:rPr>
+      </w:pPr>
+      <w:r>
+        <w:rPr>
+          <w:lang w:val="en-US"/>
+        </w:rPr>
+        <w:t xml:space="preserve">Method: calculate how much the CURRENT carbon  footprint (of project / software product? Overall?) – based on a number of inputs </w:t>
+      </w:r>
+    </w:p>
+    <w:p>
+      <w:pPr>
+        <w:pStyle w:val="ListParagraph"/>
+        <w:numPr>
+          <w:ilvl w:val="0"/>
+          <w:numId w:val="3"/>
+        </w:numPr>
+        <w:rPr>
+          <w:lang w:val="en-US"/>
+        </w:rPr>
+      </w:pPr>
+      <w:r>
+        <w:rPr>
+          <w:lang w:val="en-US"/>
+        </w:rPr>
+        <w:t>(</w:t>
+      </w:r>
+      <w:r>
+        <w:rPr>
+          <w:highlight w:val="green"/>
+          <w:lang w:val="en-US"/>
+        </w:rPr>
+        <w:t>here SECOMO would fit?)</w:t>
+      </w:r>
+      <w:r>
+        <w:rPr>
+          <w:lang w:val="en-US"/>
+        </w:rPr>
+        <w:t xml:space="preserve"> </w:t>
+      </w:r>
+    </w:p>
+    <w:p>
+      <w:pPr>
+        <w:pStyle w:val="ListParagraph"/>
+        <w:numPr>
+          <w:ilvl w:val="1"/>
+          <w:numId w:val="3"/>
+        </w:numPr>
+        <w:rPr>
+          <w:lang w:val="en-US"/>
+        </w:rPr>
+      </w:pPr>
+      <w:r>
+        <w:rPr>
+          <w:lang w:val="en-US"/>
+        </w:rPr>
+        <w:lastRenderedPageBreak/>
+        <w:t xml:space="preserve">Similar in many ways: calculation method &amp; metric, integrated in soft dev process, for AWARENESS and Transparency, EARLY in the process </w:t>
+      </w:r>
+    </w:p>
+    <w:p>
+      <w:pPr>
+        <w:pStyle w:val="ListParagraph"/>
+        <w:numPr>
+          <w:ilvl w:val="1"/>
+          <w:numId w:val="3"/>
+        </w:numPr>
+        <w:rPr>
+          <w:lang w:val="en-US"/>
+        </w:rPr>
+      </w:pPr>
+      <w:r>
+        <w:rPr>
+          <w:lang w:val="en-US"/>
+        </w:rPr>
+        <w:t>In comparison: more specific: can be adapted to many different dimensions, not just this overall metric</w:t>
+      </w:r>
+    </w:p>
+    <w:p>
+      <w:pPr>
+        <w:pStyle w:val="ListParagraph"/>
+        <w:numPr>
+          <w:ilvl w:val="1"/>
+          <w:numId w:val="3"/>
+        </w:numPr>
+        <w:rPr>
+          <w:lang w:val="en-US"/>
+        </w:rPr>
+      </w:pPr>
+      <w:r>
+        <w:rPr>
+          <w:lang w:val="en-US"/>
+        </w:rPr>
+        <w:t>Other inputs – more specific, and related to software itself, not these abstract? factors</w:t>
+      </w:r>
+    </w:p>
+    <w:p>
+      <w:pPr>
+        <w:pStyle w:val="ListParagraph"/>
+        <w:numPr>
+          <w:ilvl w:val="1"/>
+          <w:numId w:val="3"/>
+        </w:numPr>
+        <w:rPr>
+          <w:lang w:val="en-US"/>
+        </w:rPr>
+      </w:pPr>
+      <w:r>
+        <w:rPr>
+          <w:lang w:val="en-US"/>
+        </w:rPr>
+        <w:t>Not limitied to one unit</w:t>
+      </w:r>
+    </w:p>
+    <w:p>
+      <w:pPr>
+        <w:pStyle w:val="ListParagraph"/>
+        <w:numPr>
+          <w:ilvl w:val="1"/>
+          <w:numId w:val="3"/>
+        </w:numPr>
+        <w:rPr>
+          <w:lang w:val="en-US"/>
+        </w:rPr>
+      </w:pPr>
+      <w:r>
+        <w:rPr>
+          <w:lang w:val="en-US"/>
+        </w:rPr>
+        <w:t>ONLY usage phase – other one for whole lifecycle (mention before) – but as mentioned in their paper itself – (and also by penzenstadler in her categorization) -&gt; usage phase becomes more important over time and has biggest influence!!</w:t>
+      </w:r>
+    </w:p>
+    <w:p>
+      <w:pPr>
+        <w:rPr>
+          <w:lang w:val="en-US"/>
+        </w:rPr>
+      </w:pPr>
+      <w:r>
+        <w:rPr>
+          <w:lang w:val="en-US"/>
+        </w:rPr>
+        <w:t>Measures of Sustainability in general – bigger scope</w:t>
+      </w:r>
+    </w:p>
+    <w:p>
+      <w:pPr>
+        <w:pStyle w:val="ListParagraph"/>
+        <w:numPr>
+          <w:ilvl w:val="0"/>
+          <w:numId w:val="3"/>
+        </w:numPr>
+        <w:rPr>
+          <w:lang w:val="en-US"/>
+        </w:rPr>
+      </w:pPr>
+      <w:r>
+        <w:rPr>
+          <w:lang w:val="en-US"/>
+        </w:rPr>
+        <w:t>Bell / Morse – Sustainability Indicators, Measuring the Immeasurable (sth about that in penzenstadler – what does SUST mean IN and FOR?)</w:t>
+      </w:r>
+    </w:p>
+    <w:p>
+      <w:pPr>
+        <w:pStyle w:val="ListParagraph"/>
+        <w:numPr>
+          <w:ilvl w:val="0"/>
+          <w:numId w:val="3"/>
+        </w:numPr>
+        <w:rPr>
+          <w:lang w:val="en-US"/>
+        </w:rPr>
+      </w:pPr>
+      <w:r>
+        <w:rPr>
+          <w:lang w:val="en-US"/>
+        </w:rPr>
+        <w:t xml:space="preserve">Albertao (?) </w:t>
+      </w:r>
+    </w:p>
+    <w:p>
+      <w:pPr>
+        <w:pStyle w:val="ListParagraph"/>
+        <w:numPr>
+          <w:ilvl w:val="1"/>
+          <w:numId w:val="3"/>
+        </w:numPr>
+        <w:rPr>
+          <w:lang w:val="en-US"/>
+        </w:rPr>
+      </w:pPr>
+      <w:r>
+        <w:rPr>
+          <w:lang w:val="en-US"/>
+        </w:rPr>
+        <w:t>“Albertao measures sustainability performance of a software</w:t>
+      </w:r>
+      <w:r>
+        <w:rPr>
+          <w:lang w:val="en-US"/>
+        </w:rPr>
+        <w:t xml:space="preserve"> </w:t>
+      </w:r>
+      <w:r>
+        <w:rPr>
+          <w:lang w:val="en-US"/>
+        </w:rPr>
+        <w:t>project according to standard quality properties</w:t>
+      </w:r>
+      <w:r>
+        <w:rPr>
+          <w:lang w:val="en-US"/>
+        </w:rPr>
+        <w:t>” (what does SUST mean IN and FOR … penzenstadler)</w:t>
+      </w:r>
+    </w:p>
+    <w:p>
+      <w:pPr>
+        <w:pStyle w:val="ListParagraph"/>
+        <w:numPr>
+          <w:ilvl w:val="1"/>
+          <w:numId w:val="3"/>
+        </w:numPr>
+        <w:rPr>
+          <w:lang w:val="en-US"/>
+        </w:rPr>
+      </w:pPr>
+      <w:r>
+        <w:rPr>
+          <w:lang w:val="en-US"/>
+        </w:rPr>
+        <w:t>List of measures</w:t>
+      </w:r>
+      <w:r>
+        <w:rPr>
+          <w:lang w:val="en-US"/>
+        </w:rPr>
+        <w:t xml:space="preserve"> – actually are related to all 3 dimensions of </w:t>
+      </w:r>
+    </w:p>
+    <w:p>
+      <w:pPr>
+        <w:pStyle w:val="ListParagraph"/>
+        <w:ind w:left="1440"/>
+        <w:rPr>
+          <w:lang w:val="en-US"/>
+        </w:rPr>
+      </w:pPr>
+      <w:r>
+        <w:rPr>
+          <w:noProof/>
+          <w:lang w:eastAsia="de-DE"/>
+        </w:rPr>
+        <w:drawing>
+          <wp:inline distT="0" distB="0" distL="0" distR="0" wp14:anchorId="0D2F3E61" wp14:editId="6878B646">
+            <wp:extent cx="3638095" cy="2971429"/>
+            <wp:effectExtent l="0" t="0" r="635" b="635"/>
+            <wp:docPr id="3" name="Picture 3"/>
+            <wp:cNvGraphicFramePr>
+              <a:graphicFrameLocks xmlns:a="http://schemas.openxmlformats.org/drawingml/2006/main" noChangeAspect="1"/>
+            </wp:cNvGraphicFramePr>
+            <a:graphic xmlns:a="http://schemas.openxmlformats.org/drawingml/2006/main">
+              <a:graphicData uri="http://schemas.openxmlformats.org/drawingml/2006/picture">
+                <pic:pic xmlns:pic="http://schemas.openxmlformats.org/drawingml/2006/picture">
+                  <pic:nvPicPr>
+                    <pic:cNvPr id="1" name=""/>
+                    <pic:cNvPicPr/>
+                  </pic:nvPicPr>
+                  <pic:blipFill>
+                    <a:blip r:embed="rId5"/>
+                    <a:stretch>
+                      <a:fillRect/>
+                    </a:stretch>
+                  </pic:blipFill>
+                  <pic:spPr>
+                    <a:xfrm>
+                      <a:off x="0" y="0"/>
+                      <a:ext cx="3638095" cy="2971429"/>
+                    </a:xfrm>
+                    <a:prstGeom prst="rect">
+                      <a:avLst/>
+                    </a:prstGeom>
+                  </pic:spPr>
+                </pic:pic>
+              </a:graphicData>
+            </a:graphic>
+          </wp:inline>
+        </w:drawing>
+      </w:r>
+    </w:p>
+    <w:p>
+      <w:pPr>
+        <w:pStyle w:val="ListParagraph"/>
+        <w:numPr>
+          <w:ilvl w:val="1"/>
+          <w:numId w:val="3"/>
+        </w:numPr>
+        <w:rPr>
+          <w:lang w:val="en-US"/>
+        </w:rPr>
+      </w:pPr>
+      <w:r>
+        <w:rPr>
+          <w:lang w:val="en-US"/>
+        </w:rPr>
+        <w:t>Method: asses metric AFTER SW is release, analyze &amp; define “sustainability improvement goals for next dev cycle!</w:t>
+      </w:r>
+    </w:p>
+    <w:p>
+      <w:pPr>
+        <w:pStyle w:val="ListParagraph"/>
+        <w:numPr>
+          <w:ilvl w:val="1"/>
+          <w:numId w:val="3"/>
+        </w:numPr>
+        <w:rPr>
+          <w:lang w:val="en-US"/>
+        </w:rPr>
+      </w:pPr>
+      <w:r>
+        <w:rPr>
+          <w:lang w:val="en-US"/>
+        </w:rPr>
+        <w:t>++++ method to monitor it and continuously improve -&gt; but: always only after the implementation phase -</w:t>
+      </w:r>
+      <w:r>
+        <w:rPr>
+          <w:highlight w:val="green"/>
+          <w:lang w:val="en-US"/>
+        </w:rPr>
+        <w:t>&gt;</w:t>
+      </w:r>
+      <w:r>
+        <w:rPr>
+          <w:b/>
+          <w:highlight w:val="green"/>
+          <w:lang w:val="en-US"/>
+        </w:rPr>
+        <w:t xml:space="preserve"> late :/ -&gt; secomo can do it a) EARLIER and b) with mathematical models -&gt; concrete BUT -&gt; secomo only focus on environmental sustainability</w:t>
+      </w:r>
+    </w:p>
+    <w:p>
+      <w:pPr>
+        <w:pStyle w:val="ListParagraph"/>
+        <w:numPr>
+          <w:ilvl w:val="0"/>
+          <w:numId w:val="3"/>
+        </w:numPr>
+        <w:rPr>
+          <w:lang w:val="en-US"/>
+        </w:rPr>
+      </w:pPr>
+    </w:p>
+    <w:p>
+      <w:pPr>
+        <w:rPr>
+          <w:highlight w:val="magenta"/>
+          <w:lang w:val="en-US"/>
+        </w:rPr>
+      </w:pPr>
+      <w:r>
+        <w:rPr>
+          <w:highlight w:val="magenta"/>
+          <w:lang w:val="en-US"/>
+        </w:rPr>
+        <w:t>TODO – add everything from SECOMO paper?!</w:t>
+      </w:r>
+    </w:p>
+    <w:p>
+      <w:pPr>
+        <w:rPr>
+          <w:lang w:val="en-US"/>
+        </w:rPr>
+      </w:pPr>
+      <w:r>
+        <w:rPr>
+          <w:lang w:val="en-US"/>
+        </w:rPr>
+        <w:t>NOTHING on estimates yet!</w:t>
+      </w:r>
     </w:p>
     <w:p>
       <w:pPr>
@@ -38,59 +1098,86 @@
         <w:rPr>
           <w:lang w:val="en-US"/>
         </w:rPr>
-        <w:t>Guidelines / Concepts</w:t>
-      </w:r>
-      <w:r>
-        <w:rPr>
-          <w:lang w:val="en-US"/>
-        </w:rPr>
-        <w:t xml:space="preserve">/ </w:t>
-      </w:r>
-      <w:r>
-        <w:rPr>
-          <w:lang w:val="en-US"/>
-        </w:rPr>
-        <w:t xml:space="preserve">Best practices </w:t>
-      </w:r>
-    </w:p>
-    <w:p>
-      <w:pPr>
-        <w:rPr>
-          <w:lang w:val="en-US"/>
-        </w:rPr>
-      </w:pPr>
-      <w:r>
-        <w:rPr>
-          <w:lang w:val="en-US"/>
-        </w:rPr>
-        <w:t>s. argawal best practices etc.?</w:t>
-      </w:r>
-    </w:p>
-    <w:p>
-      <w:pPr>
-        <w:rPr>
-          <w:lang w:val="en-US"/>
-        </w:rPr>
-      </w:pPr>
-      <w:r>
-        <w:rPr>
-          <w:lang w:val="en-US"/>
-        </w:rPr>
-        <w:t xml:space="preserve">aspects mentioned by Nauman? </w:t>
-      </w:r>
-    </w:p>
-    <w:p>
-      <w:pPr>
-        <w:pStyle w:val="Heading2"/>
-        <w:rPr>
-          <w:lang w:val="en-US"/>
-        </w:rPr>
-      </w:pPr>
+        <w:t xml:space="preserve">2 </w:t>
+      </w:r>
       <w:r>
         <w:rPr>
           <w:lang w:val="en-US"/>
         </w:rPr>
         <w:t>Frameworks / Methods / Models</w:t>
+      </w:r>
+    </w:p>
+    <w:p>
+      <w:pPr>
+        <w:pStyle w:val="ListParagraph"/>
+        <w:numPr>
+          <w:ilvl w:val="0"/>
+          <w:numId w:val="3"/>
+        </w:numPr>
+        <w:rPr>
+          <w:lang w:val="en-US"/>
+        </w:rPr>
+      </w:pPr>
+      <w:r>
+        <w:rPr>
+          <w:lang w:val="en-US"/>
+        </w:rPr>
+        <w:t>Hility et al (2006) -. “System Dynamics model”</w:t>
+      </w:r>
+    </w:p>
+    <w:p>
+      <w:pPr>
+        <w:pStyle w:val="ListParagraph"/>
+        <w:numPr>
+          <w:ilvl w:val="1"/>
+          <w:numId w:val="3"/>
+        </w:numPr>
+        <w:rPr>
+          <w:lang w:val="en-US"/>
+        </w:rPr>
+      </w:pPr>
+      <w:r>
+        <w:rPr>
+          <w:lang w:val="en-US"/>
+        </w:rPr>
+        <w:lastRenderedPageBreak/>
+        <w:t xml:space="preserve">Assessment </w:t>
+      </w:r>
+      <w:r>
+        <w:rPr>
+          <w:lang w:val="en-US"/>
+        </w:rPr>
+        <w:t xml:space="preserve">model </w:t>
+      </w:r>
+      <w:r>
+        <w:rPr>
+          <w:lang w:val="en-US"/>
+        </w:rPr>
+        <w:t xml:space="preserve">of the impact of ICT on environmental sustainability </w:t>
+      </w:r>
+    </w:p>
+    <w:p>
+      <w:pPr>
+        <w:pStyle w:val="ListParagraph"/>
+        <w:numPr>
+          <w:ilvl w:val="1"/>
+          <w:numId w:val="3"/>
+        </w:numPr>
+        <w:rPr>
+          <w:lang w:val="en-US"/>
+        </w:rPr>
+      </w:pPr>
+      <w:r>
+        <w:rPr>
+          <w:lang w:val="en-US"/>
+        </w:rPr>
+        <w:t xml:space="preserve">More general -&gt; where could ICT </w:t>
+      </w:r>
+      <w:r>
+        <w:rPr>
+          <w:lang w:val="en-US"/>
+        </w:rPr>
+        <w:t>have impact as enabler?!</w:t>
       </w:r>
     </w:p>
     <w:p>
@@ -126,15 +1213,59 @@
     </w:p>
     <w:p>
       <w:pPr>
-        <w:rPr>
-          <w:lang w:val="en-US"/>
-        </w:rPr>
-      </w:pPr>
-      <w:r>
-        <w:rPr>
-          <w:lang w:val="en-US"/>
-        </w:rPr>
-        <w:t>Models with focus on Software Development Lifecycle (see lund paper)</w:t>
+        <w:pStyle w:val="ListParagraph"/>
+        <w:numPr>
+          <w:ilvl w:val="1"/>
+          <w:numId w:val="3"/>
+        </w:numPr>
+        <w:rPr>
+          <w:highlight w:val="magenta"/>
+          <w:lang w:val="en-US"/>
+        </w:rPr>
+      </w:pPr>
+      <w:r>
+        <w:rPr>
+          <w:highlight w:val="magenta"/>
+          <w:lang w:val="en-US"/>
+        </w:rPr>
+        <w:t>TODO - read</w:t>
+      </w:r>
+    </w:p>
+    <w:p>
+      <w:pPr>
+        <w:rPr>
+          <w:lang w:val="en-US"/>
+        </w:rPr>
+      </w:pPr>
+      <w:r>
+        <w:rPr>
+          <w:lang w:val="en-US"/>
+        </w:rPr>
+        <w:t xml:space="preserve">Models with focus on Software </w:t>
+      </w:r>
+      <w:r>
+        <w:rPr>
+          <w:lang w:val="en-US"/>
+        </w:rPr>
+        <w:t>(</w:t>
+      </w:r>
+      <w:r>
+        <w:rPr>
+          <w:lang w:val="en-US"/>
+        </w:rPr>
+        <w:t>Development</w:t>
+      </w:r>
+      <w:r>
+        <w:rPr>
+          <w:lang w:val="en-US"/>
+        </w:rPr>
+        <w:t>)</w:t>
+      </w:r>
+      <w:r>
+        <w:rPr>
+          <w:lang w:val="en-US"/>
+        </w:rPr>
+        <w:t xml:space="preserve"> Lifecycle (see lund paper)</w:t>
       </w:r>
     </w:p>
     <w:p>
@@ -152,7 +1283,140 @@
         <w:rPr>
           <w:lang w:val="en-US"/>
         </w:rPr>
-        <w:t>Argarwal et al -&gt; (model?) -&gt; no: ENHANCE existing model with BEST practices</w:t>
+        <w:t>A</w:t>
+      </w:r>
+      <w:r>
+        <w:rPr>
+          <w:lang w:val="en-US"/>
+        </w:rPr>
+        <w:t>rgarwal et al -&gt; 2012</w:t>
+      </w:r>
+      <w:r>
+        <w:rPr>
+          <w:lang w:val="en-US"/>
+        </w:rPr>
+        <w:t xml:space="preserve"> -&gt; mainly environmental sustainability</w:t>
+      </w:r>
+    </w:p>
+    <w:p>
+      <w:pPr>
+        <w:pStyle w:val="ListParagraph"/>
+        <w:numPr>
+          <w:ilvl w:val="1"/>
+          <w:numId w:val="3"/>
+        </w:numPr>
+        <w:rPr>
+          <w:lang w:val="en-US"/>
+        </w:rPr>
+      </w:pPr>
+      <w:r>
+        <w:rPr>
+          <w:lang w:val="en-US"/>
+        </w:rPr>
+        <w:t xml:space="preserve"> ENHANCE ex</w:t>
+      </w:r>
+      <w:r>
+        <w:rPr>
+          <w:lang w:val="en-US"/>
+        </w:rPr>
+        <w:t>isting model with activities that promote sustainability</w:t>
+      </w:r>
+    </w:p>
+    <w:p>
+      <w:pPr>
+        <w:pStyle w:val="ListParagraph"/>
+        <w:numPr>
+          <w:ilvl w:val="2"/>
+          <w:numId w:val="3"/>
+        </w:numPr>
+        <w:rPr>
+          <w:lang w:val="en-US"/>
+        </w:rPr>
+      </w:pPr>
+      <w:r>
+        <w:rPr>
+          <w:lang w:val="en-US"/>
+        </w:rPr>
+        <w:t>Example: collect requirements electronically than with paper</w:t>
+      </w:r>
+    </w:p>
+    <w:p>
+      <w:pPr>
+        <w:pStyle w:val="ListParagraph"/>
+        <w:numPr>
+          <w:ilvl w:val="2"/>
+          <w:numId w:val="3"/>
+        </w:numPr>
+        <w:rPr>
+          <w:lang w:val="en-US"/>
+        </w:rPr>
+      </w:pPr>
+      <w:r>
+        <w:rPr>
+          <w:lang w:val="en-US"/>
+        </w:rPr>
+        <w:t>Include environment requirements -&gt; NFR demand</w:t>
+      </w:r>
+    </w:p>
+    <w:p>
+      <w:pPr>
+        <w:pStyle w:val="ListParagraph"/>
+        <w:numPr>
+          <w:ilvl w:val="2"/>
+          <w:numId w:val="3"/>
+        </w:numPr>
+        <w:rPr>
+          <w:lang w:val="en-US"/>
+        </w:rPr>
+      </w:pPr>
+      <w:r>
+        <w:rPr>
+          <w:lang w:val="en-US"/>
+        </w:rPr>
+        <w:t>Writing energy-efficient code</w:t>
+      </w:r>
+    </w:p>
+    <w:p>
+      <w:pPr>
+        <w:pStyle w:val="ListParagraph"/>
+        <w:numPr>
+          <w:ilvl w:val="2"/>
+          <w:numId w:val="3"/>
+        </w:numPr>
+        <w:rPr>
+          <w:lang w:val="en-US"/>
+        </w:rPr>
+      </w:pPr>
+      <w:r>
+        <w:rPr>
+          <w:lang w:val="en-US"/>
+        </w:rPr>
+        <w:t>Sustainable software design..</w:t>
+      </w:r>
+    </w:p>
+    <w:p>
+      <w:pPr>
+        <w:pStyle w:val="ListParagraph"/>
+        <w:numPr>
+          <w:ilvl w:val="2"/>
+          <w:numId w:val="3"/>
+        </w:numPr>
+        <w:rPr>
+          <w:lang w:val="en-US"/>
+        </w:rPr>
+      </w:pPr>
+      <w:r>
+        <w:rPr>
+          <w:lang w:val="en-US"/>
+        </w:rPr>
+        <w:t xml:space="preserve">System resource usage must be part of test -&gt; which metrics?? </w:t>
+      </w:r>
+      <w:r>
+        <w:rPr>
+          <w:highlight w:val="green"/>
+          <w:lang w:val="en-US"/>
+        </w:rPr>
+        <w:t>-&gt; SECOMO</w:t>
       </w:r>
     </w:p>
     <w:p>
@@ -170,7 +1434,79 @@
         <w:rPr>
           <w:lang w:val="en-US"/>
         </w:rPr>
-        <w:t>Shenoy / Eretta -&gt; ???</w:t>
+        <w:t>Shenoy / Eretta -&gt; also focus on the software development lifecycle -&gt; mainly environmental sustainability</w:t>
+      </w:r>
+    </w:p>
+    <w:p>
+      <w:pPr>
+        <w:pStyle w:val="ListParagraph"/>
+        <w:numPr>
+          <w:ilvl w:val="1"/>
+          <w:numId w:val="3"/>
+        </w:numPr>
+        <w:rPr>
+          <w:lang w:val="en-US"/>
+        </w:rPr>
+      </w:pPr>
+      <w:r>
+        <w:rPr>
+          <w:lang w:val="en-US"/>
+        </w:rPr>
+        <w:t xml:space="preserve">Integrate aspects in the model to improve SUSTAINABILITY of the development software engineering process itself </w:t>
+      </w:r>
+    </w:p>
+    <w:p>
+      <w:pPr>
+        <w:pStyle w:val="ListParagraph"/>
+        <w:numPr>
+          <w:ilvl w:val="1"/>
+          <w:numId w:val="3"/>
+        </w:numPr>
+        <w:rPr>
+          <w:lang w:val="en-US"/>
+        </w:rPr>
+      </w:pPr>
+      <w:r>
+        <w:rPr>
+          <w:lang w:val="en-US"/>
+        </w:rPr>
+        <w:t xml:space="preserve">Essentially also: add some best practices &amp; recommendations to the single phases, </w:t>
+      </w:r>
+    </w:p>
+    <w:p>
+      <w:pPr>
+        <w:pStyle w:val="ListParagraph"/>
+        <w:numPr>
+          <w:ilvl w:val="1"/>
+          <w:numId w:val="3"/>
+        </w:numPr>
+        <w:rPr>
+          <w:lang w:val="en-US"/>
+        </w:rPr>
+      </w:pPr>
+      <w:r>
+        <w:rPr>
+          <w:lang w:val="en-US"/>
+        </w:rPr>
+        <w:t>+ mention need for quality aspects “practice sustainability measures” - &gt;but which? Check in source again?</w:t>
+      </w:r>
+    </w:p>
+    <w:p>
+      <w:pPr>
+        <w:pStyle w:val="ListParagraph"/>
+        <w:numPr>
+          <w:ilvl w:val="1"/>
+          <w:numId w:val="3"/>
+        </w:numPr>
+        <w:rPr>
+          <w:lang w:val="en-US"/>
+        </w:rPr>
+      </w:pPr>
+      <w:r>
+        <w:rPr>
+          <w:lang w:val="en-US"/>
+        </w:rPr>
+        <w:t xml:space="preserve">And overall aspect infrastructure – what to keep in mind, like use less paper, minimize travel, etc. </w:t>
       </w:r>
     </w:p>
     <w:p>
@@ -190,6 +1526,49 @@
         </w:rPr>
         <w:t>Betz / Caporale model</w:t>
       </w:r>
+      <w:r>
+        <w:rPr>
+          <w:lang w:val="en-US"/>
+        </w:rPr>
+        <w:t xml:space="preserve"> – other focus: </w:t>
+      </w:r>
+    </w:p>
+    <w:p>
+      <w:pPr>
+        <w:pStyle w:val="ListParagraph"/>
+        <w:numPr>
+          <w:ilvl w:val="1"/>
+          <w:numId w:val="3"/>
+        </w:numPr>
+        <w:rPr>
+          <w:lang w:val="en-US"/>
+        </w:rPr>
+      </w:pPr>
+      <w:r>
+        <w:rPr>
+          <w:lang w:val="en-US"/>
+        </w:rPr>
+        <w:t>Idea: integrate sustainability aspects into software Lifecycle and business process modeling life cycle</w:t>
+      </w:r>
+    </w:p>
+    <w:p>
+      <w:pPr>
+        <w:pStyle w:val="ListParagraph"/>
+        <w:numPr>
+          <w:ilvl w:val="1"/>
+          <w:numId w:val="3"/>
+        </w:numPr>
+        <w:rPr>
+          <w:lang w:val="en-US"/>
+        </w:rPr>
+      </w:pPr>
+      <w:r>
+        <w:rPr>
+          <w:highlight w:val="magenta"/>
+          <w:lang w:val="en-US"/>
+        </w:rPr>
+        <w:t>(…) read more on that!!!</w:t>
+      </w:r>
     </w:p>
     <w:p>
       <w:pPr>
@@ -221,6 +1600,350 @@
         </w:rPr>
         <w:t>model for green software engineering</w:t>
       </w:r>
+      <w:r>
+        <w:rPr>
+          <w:lang w:val="en-US"/>
+        </w:rPr>
+        <w:t xml:space="preserve"> – INCLUDES sdlc / life cycle assessment approach</w:t>
+      </w:r>
+    </w:p>
+    <w:p>
+      <w:pPr>
+        <w:pStyle w:val="ListParagraph"/>
+        <w:numPr>
+          <w:ilvl w:val="1"/>
+          <w:numId w:val="3"/>
+        </w:numPr>
+        <w:rPr>
+          <w:lang w:val="en-US"/>
+        </w:rPr>
+      </w:pPr>
+      <w:r>
+        <w:rPr>
+          <w:lang w:val="en-US"/>
+        </w:rPr>
+        <w:t>4 levels</w:t>
+      </w:r>
+    </w:p>
+    <w:p>
+      <w:pPr>
+        <w:pStyle w:val="ListParagraph"/>
+        <w:numPr>
+          <w:ilvl w:val="2"/>
+          <w:numId w:val="3"/>
+        </w:numPr>
+        <w:rPr>
+          <w:lang w:val="en-US"/>
+        </w:rPr>
+      </w:pPr>
+      <w:r>
+        <w:rPr>
+          <w:lang w:val="en-US"/>
+        </w:rPr>
+        <w:t>Lifecylce model – to ASSESS impacts (3-orders!) -&gt; Dev, Distribute, Use, Deactivation</w:t>
+      </w:r>
+    </w:p>
+    <w:p>
+      <w:pPr>
+        <w:pStyle w:val="ListParagraph"/>
+        <w:numPr>
+          <w:ilvl w:val="2"/>
+          <w:numId w:val="3"/>
+        </w:numPr>
+        <w:rPr>
+          <w:lang w:val="en-US"/>
+        </w:rPr>
+      </w:pPr>
+      <w:r>
+        <w:rPr>
+          <w:lang w:val="en-US"/>
+        </w:rPr>
+        <w:t>Sustainability Criteria and Metics (use those proposed by Albertao) -&gt; indirect and direct cireria, align with lifeycle model</w:t>
+      </w:r>
+    </w:p>
+    <w:p>
+      <w:pPr>
+        <w:pStyle w:val="ListParagraph"/>
+        <w:numPr>
+          <w:ilvl w:val="2"/>
+          <w:numId w:val="3"/>
+        </w:numPr>
+        <w:rPr>
+          <w:lang w:val="en-US"/>
+        </w:rPr>
+      </w:pPr>
+      <w:r>
+        <w:rPr>
+          <w:lang w:val="en-US"/>
+        </w:rPr>
+        <w:t>Procedure models -&gt;  in-depht models for different phases</w:t>
+      </w:r>
+    </w:p>
+    <w:p>
+      <w:pPr>
+        <w:pStyle w:val="ListParagraph"/>
+        <w:numPr>
+          <w:ilvl w:val="3"/>
+          <w:numId w:val="3"/>
+        </w:numPr>
+        <w:rPr>
+          <w:lang w:val="en-US"/>
+        </w:rPr>
+      </w:pPr>
+      <w:r>
+        <w:rPr>
+          <w:lang w:val="en-US"/>
+        </w:rPr>
+        <w:t>Development model -&gt; but more process model enhanced with agile aspects &amp; including sustainability considerations</w:t>
+      </w:r>
+      <w:r>
+        <w:rPr>
+          <w:lang w:val="en-US"/>
+        </w:rPr>
+        <w:t xml:space="preserve"> (s. unten)</w:t>
+      </w:r>
+      <w:r>
+        <w:rPr>
+          <w:lang w:val="en-US"/>
+        </w:rPr>
+        <w:br/>
+        <w:t>“only framework to help MANAGE sustainability”</w:t>
+      </w:r>
+    </w:p>
+    <w:p>
+      <w:pPr>
+        <w:pStyle w:val="ListParagraph"/>
+        <w:numPr>
+          <w:ilvl w:val="3"/>
+          <w:numId w:val="3"/>
+        </w:numPr>
+        <w:rPr>
+          <w:lang w:val="en-US"/>
+        </w:rPr>
+      </w:pPr>
+      <w:r>
+        <w:rPr>
+          <w:highlight w:val="yellow"/>
+          <w:lang w:val="en-US"/>
+        </w:rPr>
+        <w:t xml:space="preserve">What is missing </w:t>
+      </w:r>
+      <w:r>
+        <w:rPr>
+          <w:highlight w:val="yellow"/>
+          <w:lang w:val="en-US"/>
+        </w:rPr>
+        <w:t>For development:</w:t>
+      </w:r>
+      <w:r>
+        <w:rPr>
+          <w:lang w:val="en-US"/>
+        </w:rPr>
+        <w:t xml:space="preserve"> use further tools to “automatically calculate software metrics”</w:t>
+      </w:r>
+      <w:r>
+        <w:rPr>
+          <w:highlight w:val="green"/>
+          <w:lang w:val="en-US"/>
+        </w:rPr>
+        <w:sym w:font="Wingdings" w:char="F0E0"/>
+      </w:r>
+      <w:r>
+        <w:rPr>
+          <w:highlight w:val="green"/>
+          <w:lang w:val="en-US"/>
+        </w:rPr>
+        <w:t xml:space="preserve"> SECOMO</w:t>
+      </w:r>
+      <w:r>
+        <w:rPr>
+          <w:lang w:val="en-US"/>
+        </w:rPr>
+        <w:br/>
+      </w:r>
+      <w:r>
+        <w:rPr>
+          <w:lang w:val="en-US"/>
+        </w:rPr>
+        <w:t xml:space="preserve"> e.g. for software performance.. important “EARLY processin .. </w:t>
+      </w:r>
+      <w:r>
+        <w:rPr>
+          <w:lang w:val="en-US"/>
+        </w:rPr>
+        <w:sym w:font="Wingdings" w:char="F0E0"/>
+      </w:r>
+      <w:r>
+        <w:rPr>
+          <w:lang w:val="en-US"/>
+        </w:rPr>
+        <w:t xml:space="preserve"> not really any other tool yet to “allow estimation of energy consumption in [] early stages” (p. 7)</w:t>
+      </w:r>
+      <w:r>
+        <w:rPr>
+          <w:lang w:val="en-US"/>
+        </w:rPr>
+        <w:t xml:space="preserve"> </w:t>
+      </w:r>
+      <w:r>
+        <w:rPr>
+          <w:highlight w:val="green"/>
+          <w:lang w:val="en-US"/>
+        </w:rPr>
+        <w:sym w:font="Wingdings" w:char="F0E0"/>
+      </w:r>
+      <w:r>
+        <w:rPr>
+          <w:highlight w:val="green"/>
+          <w:lang w:val="en-US"/>
+        </w:rPr>
+        <w:t xml:space="preserve"> HERE SECOMO tackles!!!</w:t>
+      </w:r>
+    </w:p>
+    <w:p>
+      <w:pPr>
+        <w:pStyle w:val="ListParagraph"/>
+        <w:numPr>
+          <w:ilvl w:val="3"/>
+          <w:numId w:val="3"/>
+        </w:numPr>
+        <w:rPr>
+          <w:lang w:val="en-US"/>
+        </w:rPr>
+      </w:pPr>
+      <w:r>
+        <w:rPr>
+          <w:lang w:val="en-US"/>
+        </w:rPr>
+        <w:t>OTHER MODELS: Purchase, Administrate, Use, …</w:t>
+      </w:r>
+    </w:p>
+    <w:p>
+      <w:pPr>
+        <w:pStyle w:val="ListParagraph"/>
+        <w:numPr>
+          <w:ilvl w:val="2"/>
+          <w:numId w:val="3"/>
+        </w:numPr>
+        <w:rPr>
+          <w:lang w:val="en-US"/>
+        </w:rPr>
+      </w:pPr>
+      <w:r>
+        <w:rPr>
+          <w:lang w:val="en-US"/>
+        </w:rPr>
+        <w:t>Recommendations for different stakeholders</w:t>
+      </w:r>
+    </w:p>
+    <w:p>
+      <w:pPr>
+        <w:pStyle w:val="ListParagraph"/>
+        <w:numPr>
+          <w:ilvl w:val="3"/>
+          <w:numId w:val="3"/>
+        </w:numPr>
+        <w:rPr>
+          <w:lang w:val="en-US"/>
+        </w:rPr>
+      </w:pPr>
+      <w:r>
+        <w:rPr>
+          <w:lang w:val="en-US"/>
+        </w:rPr>
+        <w:t>For devs for example: (?) reference to external guidelines, calls for “generic knowledge base” for best practices</w:t>
+      </w:r>
+    </w:p>
+    <w:p>
+      <w:pPr>
+        <w:pStyle w:val="ListParagraph"/>
+        <w:numPr>
+          <w:ilvl w:val="1"/>
+          <w:numId w:val="3"/>
+        </w:numPr>
+        <w:rPr>
+          <w:lang w:val="en-US"/>
+        </w:rPr>
+      </w:pPr>
+      <w:r>
+        <w:rPr>
+          <w:lang w:val="en-US"/>
+        </w:rPr>
+        <w:t>Comprises efforts by johann et al (2011) – Sustainable Development…</w:t>
+      </w:r>
+    </w:p>
+    <w:p>
+      <w:pPr>
+        <w:pStyle w:val="ListParagraph"/>
+        <w:numPr>
+          <w:ilvl w:val="2"/>
+          <w:numId w:val="3"/>
+        </w:numPr>
+        <w:rPr>
+          <w:lang w:val="en-US"/>
+        </w:rPr>
+      </w:pPr>
+      <w:r>
+        <w:rPr>
+          <w:lang w:val="en-US"/>
+        </w:rPr>
+        <w:t>Lifecycle Model for a product – which effects does it have?</w:t>
+      </w:r>
+    </w:p>
+    <w:p>
+      <w:pPr>
+        <w:pStyle w:val="ListParagraph"/>
+        <w:numPr>
+          <w:ilvl w:val="1"/>
+          <w:numId w:val="3"/>
+        </w:numPr>
+        <w:rPr>
+          <w:lang w:val="en-US"/>
+        </w:rPr>
+      </w:pPr>
+      <w:r>
+        <w:rPr>
+          <w:lang w:val="en-US"/>
+        </w:rPr>
+        <w:lastRenderedPageBreak/>
+        <w:t>And other publications by that research group</w:t>
+      </w:r>
+      <w:r>
+        <w:rPr>
+          <w:lang w:val="en-US"/>
+        </w:rPr>
+        <w:t>:</w:t>
+      </w:r>
+    </w:p>
+    <w:p>
+      <w:pPr>
+        <w:pStyle w:val="ListParagraph"/>
+        <w:numPr>
+          <w:ilvl w:val="2"/>
+          <w:numId w:val="3"/>
+        </w:numPr>
+        <w:rPr>
+          <w:lang w:val="en-US"/>
+        </w:rPr>
+      </w:pPr>
+      <w:r>
+        <w:rPr>
+          <w:lang w:val="en-US"/>
+        </w:rPr>
+        <w:t xml:space="preserve">Green Software engineering with agile methods -&gt; add sustainability review, retrospective and sustainability journal to scrum process / in sprint </w:t>
+      </w:r>
+      <w:r>
+        <w:rPr>
+          <w:lang w:val="en-US"/>
+        </w:rPr>
+        <w:sym w:font="Wingdings" w:char="F0E0"/>
+      </w:r>
+      <w:r>
+        <w:rPr>
+          <w:lang w:val="en-US"/>
+        </w:rPr>
+        <w:t xml:space="preserve"> reach awareness! But not: HOW to make the software sustainable or what actually to do!</w:t>
+      </w:r>
     </w:p>
     <w:p>
       <w:pPr>
@@ -237,6 +1960,18 @@
         <w:rPr>
           <w:lang w:val="en-US"/>
         </w:rPr>
+        <w:t>Later models?!</w:t>
+      </w:r>
+      <w:r>
+        <w:rPr>
+          <w:lang w:val="en-US"/>
+        </w:rPr>
+        <w:br/>
+      </w:r>
+      <w:r>
+        <w:rPr>
+          <w:lang w:val="en-US"/>
+        </w:rPr>
         <w:t xml:space="preserve">Mahmoud / Ahmad -&gt; build on GREENSOFT – enhance with two-level model -&gt; </w:t>
       </w:r>
       <w:r>
@@ -251,6 +1986,114 @@
       <w:pPr>
         <w:pStyle w:val="ListParagraph"/>
         <w:numPr>
+          <w:ilvl w:val="1"/>
+          <w:numId w:val="3"/>
+        </w:numPr>
+        <w:rPr>
+          <w:lang w:val="en-US"/>
+        </w:rPr>
+      </w:pPr>
+      <w:r>
+        <w:rPr>
+          <w:lang w:val="en-US"/>
+        </w:rPr>
+        <w:t xml:space="preserve">Two-level model </w:t>
+      </w:r>
+    </w:p>
+    <w:p>
+      <w:pPr>
+        <w:pStyle w:val="ListParagraph"/>
+        <w:numPr>
+          <w:ilvl w:val="2"/>
+          <w:numId w:val="3"/>
+        </w:numPr>
+        <w:rPr>
+          <w:lang w:val="en-US"/>
+        </w:rPr>
+      </w:pPr>
+      <w:r>
+        <w:rPr>
+          <w:lang w:val="en-US"/>
+        </w:rPr>
+        <w:t>Promotes a sustainable software engineering process</w:t>
+      </w:r>
+    </w:p>
+    <w:p>
+      <w:pPr>
+        <w:pStyle w:val="ListParagraph"/>
+        <w:numPr>
+          <w:ilvl w:val="2"/>
+          <w:numId w:val="3"/>
+        </w:numPr>
+        <w:rPr>
+          <w:lang w:val="en-US"/>
+        </w:rPr>
+      </w:pPr>
+      <w:r>
+        <w:rPr>
+          <w:lang w:val="en-US"/>
+        </w:rPr>
+        <w:t>Model aspect 2: how to develop software the PROMOTES green IT?!</w:t>
+      </w:r>
+    </w:p>
+    <w:p>
+      <w:pPr>
+        <w:rPr>
+          <w:lang w:val="en-US"/>
+        </w:rPr>
+      </w:pPr>
+    </w:p>
+    <w:p>
+      <w:pPr>
+        <w:pStyle w:val="Heading2"/>
+        <w:rPr>
+          <w:lang w:val="en-US"/>
+        </w:rPr>
+      </w:pPr>
+      <w:r>
+        <w:rPr>
+          <w:lang w:val="en-US"/>
+        </w:rPr>
+        <w:t>3 Requirement Engineering / Assessment Models &amp; Metrics</w:t>
+      </w:r>
+    </w:p>
+    <w:p>
+      <w:pPr>
+        <w:rPr>
+          <w:lang w:val="en-US"/>
+        </w:rPr>
+      </w:pPr>
+      <w:r>
+        <w:rPr>
+          <w:lang w:val="en-US"/>
+        </w:rPr>
+        <w:t xml:space="preserve">Concrete Efforts in this area – </w:t>
+      </w:r>
+      <w:r>
+        <w:rPr>
+          <w:highlight w:val="magenta"/>
+          <w:lang w:val="en-US"/>
+        </w:rPr>
+        <w:t>to be enhanced, many papers left to read :S</w:t>
+      </w:r>
+    </w:p>
+    <w:p>
+      <w:pPr>
+        <w:rPr>
+          <w:lang w:val="en-US"/>
+        </w:rPr>
+      </w:pPr>
+      <w:r>
+        <w:rPr>
+          <w:lang w:val="en-US"/>
+        </w:rPr>
+        <w:t>[…]</w:t>
+      </w:r>
+    </w:p>
+    <w:p>
+      <w:pPr>
+        <w:pStyle w:val="ListParagraph"/>
+        <w:numPr>
           <w:ilvl w:val="0"/>
           <w:numId w:val="3"/>
         </w:numPr>
@@ -258,18 +2101,11 @@
           <w:lang w:val="en-US"/>
         </w:rPr>
       </w:pPr>
-    </w:p>
-    <w:p>
-      <w:pPr>
-        <w:rPr>
-          <w:lang w:val="en-US"/>
-        </w:rPr>
-      </w:pPr>
-      <w:r>
-        <w:rPr>
-          <w:lang w:val="en-US"/>
-        </w:rPr>
-        <w:t>(?)</w:t>
+      <w:r>
+        <w:rPr>
+          <w:lang w:val="en-US"/>
+        </w:rPr>
+        <w:t>Reuse: reference model by penzenstadler / femmer 2013, as it supports requirement engineering phase by creating sustainability goals and deriving appropriate requirements?!</w:t>
       </w:r>
     </w:p>
     <w:p>
@@ -287,22 +2123,415 @@
         <w:rPr>
           <w:lang w:val="en-US"/>
         </w:rPr>
-        <w:t xml:space="preserve">Carbon Footprint calculation (impacts of software and its engineering … Dick, Naumann, 14/15) </w:t>
-      </w:r>
-      <w:r>
-        <w:rPr>
-          <w:lang w:val="en-US"/>
-        </w:rPr>
-        <w:sym w:font="Wingdings" w:char="F0E0"/>
-      </w:r>
-      <w:r>
-        <w:rPr>
-          <w:lang w:val="en-US"/>
-        </w:rPr>
-        <w:t xml:space="preserve"> method for process calculation, can be enhanced -&gt; to be used WITH secomo IN GREENSOFT </w:t>
-      </w:r>
-      <w:r>
-        <w:rPr>
+        <w:t>+ Sustainability NFR Framework by raturi, Tomlinson, penzenstadler 2014 ????</w:t>
+      </w:r>
+    </w:p>
+    <w:p>
+      <w:pPr>
+        <w:pStyle w:val="ListParagraph"/>
+        <w:numPr>
+          <w:ilvl w:val="1"/>
+          <w:numId w:val="3"/>
+        </w:numPr>
+        <w:rPr>
+          <w:highlight w:val="magenta"/>
+          <w:lang w:val="en-US"/>
+        </w:rPr>
+      </w:pPr>
+      <w:r>
+        <w:rPr>
+          <w:highlight w:val="magenta"/>
+          <w:lang w:val="en-US"/>
+        </w:rPr>
+        <w:t>To be read!</w:t>
+      </w:r>
+    </w:p>
+    <w:p>
+      <w:pPr>
+        <w:rPr>
+          <w:lang w:val="en-US"/>
+        </w:rPr>
+      </w:pPr>
+      <w:r>
+        <w:rPr>
+          <w:lang w:val="en-US"/>
+        </w:rPr>
+        <w:t>Assessment Models &amp; Metrics</w:t>
+      </w:r>
+    </w:p>
+    <w:p>
+      <w:pPr>
+        <w:pStyle w:val="ListParagraph"/>
+        <w:numPr>
+          <w:ilvl w:val="0"/>
+          <w:numId w:val="3"/>
+        </w:numPr>
+        <w:rPr>
+          <w:lang w:val="en-US"/>
+        </w:rPr>
+      </w:pPr>
+      <w:r>
+        <w:rPr>
+          <w:lang w:val="en-US"/>
+        </w:rPr>
+        <w:t>Could use: albertao metrics &amp; respective assessment models</w:t>
+      </w:r>
+    </w:p>
+    <w:p>
+      <w:pPr>
+        <w:pStyle w:val="ListParagraph"/>
+        <w:numPr>
+          <w:ilvl w:val="1"/>
+          <w:numId w:val="3"/>
+        </w:numPr>
+        <w:rPr>
+          <w:lang w:val="en-US"/>
+        </w:rPr>
+      </w:pPr>
+      <w:r>
+        <w:rPr>
+          <w:lang w:val="en-US"/>
+        </w:rPr>
+        <w:t>For general sustainability</w:t>
+      </w:r>
+    </w:p>
+    <w:p>
+      <w:pPr>
+        <w:pStyle w:val="ListParagraph"/>
+        <w:numPr>
+          <w:ilvl w:val="0"/>
+          <w:numId w:val="3"/>
+        </w:numPr>
+        <w:rPr>
+          <w:lang w:val="en-US"/>
+        </w:rPr>
+      </w:pPr>
+      <w:r>
+        <w:rPr>
+          <w:lang w:val="en-US"/>
+        </w:rPr>
+        <w:t>For energy consumption etc - &gt; mentioned variety of approaches, the “new” one with the calculation method for example</w:t>
+      </w:r>
+    </w:p>
+    <w:p>
+      <w:pPr>
+        <w:pStyle w:val="ListParagraph"/>
+        <w:numPr>
+          <w:ilvl w:val="0"/>
+          <w:numId w:val="3"/>
+        </w:numPr>
+        <w:rPr>
+          <w:highlight w:val="magenta"/>
+          <w:lang w:val="en-US"/>
+        </w:rPr>
+      </w:pPr>
+      <w:r>
+        <w:rPr>
+          <w:highlight w:val="magenta"/>
+          <w:lang w:val="en-US"/>
+        </w:rPr>
+        <w:t>(more..?)</w:t>
+      </w:r>
+    </w:p>
+    <w:p>
+      <w:pPr>
+        <w:rPr>
+          <w:lang w:val="en-US"/>
+        </w:rPr>
+      </w:pPr>
+    </w:p>
+    <w:p>
+      <w:pPr>
+        <w:pStyle w:val="Heading2"/>
+        <w:rPr>
+          <w:lang w:val="en-US"/>
+        </w:rPr>
+      </w:pPr>
+      <w:r>
+        <w:rPr>
+          <w:lang w:val="en-US"/>
+        </w:rPr>
+        <w:t>4 Special aspects</w:t>
+      </w:r>
+    </w:p>
+    <w:p>
+      <w:pPr>
+        <w:rPr>
+          <w:lang w:val="en-US"/>
+        </w:rPr>
+      </w:pPr>
+      <w:r>
+        <w:rPr>
+          <w:lang w:val="en-US"/>
+        </w:rPr>
+        <w:t>Sustainable PROGRAMMING – best practices and even languages</w:t>
+      </w:r>
+    </w:p>
+    <w:p>
+      <w:pPr>
+        <w:pStyle w:val="ListParagraph"/>
+        <w:numPr>
+          <w:ilvl w:val="0"/>
+          <w:numId w:val="3"/>
+        </w:numPr>
+        <w:rPr>
+          <w:lang w:val="en-US"/>
+        </w:rPr>
+      </w:pPr>
+      <w:r>
+        <w:rPr>
+          <w:lang w:val="en-US"/>
+        </w:rPr>
+        <w:t>ECO -&gt; Zhu, et al (2015) -&gt; “energy-aware programming”</w:t>
+      </w:r>
+    </w:p>
+    <w:p>
+      <w:pPr>
+        <w:pStyle w:val="ListParagraph"/>
+        <w:numPr>
+          <w:ilvl w:val="0"/>
+          <w:numId w:val="3"/>
+        </w:numPr>
+        <w:rPr>
+          <w:lang w:val="en-US"/>
+        </w:rPr>
+      </w:pPr>
+      <w:r>
+        <w:rPr>
+          <w:lang w:val="en-US"/>
+        </w:rPr>
+        <w:t>Whitepaper by ibm, mentioned in greensoft?!</w:t>
+      </w:r>
+    </w:p>
+    <w:p>
+      <w:pPr>
+        <w:rPr>
+          <w:lang w:val="en-US"/>
+        </w:rPr>
+      </w:pPr>
+    </w:p>
+    <w:p>
+      <w:pPr>
+        <w:pStyle w:val="Heading2"/>
+        <w:rPr>
+          <w:lang w:val="en-US"/>
+        </w:rPr>
+      </w:pPr>
+      <w:r>
+        <w:rPr>
+          <w:lang w:val="en-US"/>
+        </w:rPr>
+        <w:t>5 Guidelines / Best practices</w:t>
+      </w:r>
+    </w:p>
+    <w:p>
+      <w:pPr>
+        <w:pStyle w:val="ListParagraph"/>
+        <w:numPr>
+          <w:ilvl w:val="0"/>
+          <w:numId w:val="5"/>
+        </w:numPr>
+        <w:rPr>
+          <w:lang w:val="en-US"/>
+        </w:rPr>
+      </w:pPr>
+      <w:r>
+        <w:rPr>
+          <w:lang w:val="en-US"/>
+        </w:rPr>
+        <w:t xml:space="preserve">Argawal 12 - best practices </w:t>
+      </w:r>
+    </w:p>
+    <w:p>
+      <w:pPr>
+        <w:pStyle w:val="ListParagraph"/>
+        <w:numPr>
+          <w:ilvl w:val="1"/>
+          <w:numId w:val="5"/>
+        </w:numPr>
+        <w:rPr>
+          <w:lang w:val="en-US"/>
+        </w:rPr>
+      </w:pPr>
+      <w:r>
+        <w:rPr>
+          <w:lang w:val="en-US"/>
+        </w:rPr>
+        <w:t>Shows problems with existing “current practices” which are rather harmful in the context of sustainability -&gt; e.g. less MAINTENANCE, less UPDATES; criticality of REUSE</w:t>
+      </w:r>
+    </w:p>
+    <w:p>
+      <w:pPr>
+        <w:pStyle w:val="ListParagraph"/>
+        <w:numPr>
+          <w:ilvl w:val="1"/>
+          <w:numId w:val="5"/>
+        </w:numPr>
+        <w:rPr>
+          <w:lang w:val="en-US"/>
+        </w:rPr>
+      </w:pPr>
+      <w:r>
+        <w:rPr>
+          <w:lang w:val="en-US"/>
+        </w:rPr>
+        <w:t>Green software engineering activities suggestions</w:t>
+      </w:r>
+    </w:p>
+    <w:p>
+      <w:pPr>
+        <w:pStyle w:val="ListParagraph"/>
+        <w:numPr>
+          <w:ilvl w:val="0"/>
+          <w:numId w:val="5"/>
+        </w:numPr>
+        <w:rPr>
+          <w:lang w:val="en-US"/>
+        </w:rPr>
+      </w:pPr>
+      <w:r>
+        <w:rPr>
+          <w:lang w:val="en-US"/>
+        </w:rPr>
+        <w:t xml:space="preserve">aspects mentioned by Nauman? </w:t>
+      </w:r>
+    </w:p>
+    <w:p>
+      <w:pPr>
+        <w:pStyle w:val="ListParagraph"/>
+        <w:numPr>
+          <w:ilvl w:val="0"/>
+          <w:numId w:val="5"/>
+        </w:numPr>
+        <w:rPr>
+          <w:lang w:val="en-US"/>
+        </w:rPr>
+      </w:pPr>
+      <w:r>
+        <w:rPr>
+          <w:lang w:val="en-US"/>
+        </w:rPr>
+        <w:t>Best practices -&gt; Penzenstadler 13, What does Sust mean IN and For..</w:t>
+      </w:r>
+    </w:p>
+    <w:p>
+      <w:pPr>
+        <w:pStyle w:val="ListParagraph"/>
+        <w:numPr>
+          <w:ilvl w:val="1"/>
+          <w:numId w:val="5"/>
+        </w:numPr>
+        <w:rPr>
+          <w:lang w:val="en-US"/>
+        </w:rPr>
+      </w:pPr>
+      <w:r>
+        <w:rPr>
+          <w:lang w:val="en-US"/>
+        </w:rPr>
+        <w:t>For development PROCESS</w:t>
+      </w:r>
+    </w:p>
+    <w:p>
+      <w:pPr>
+        <w:pStyle w:val="ListParagraph"/>
+        <w:numPr>
+          <w:ilvl w:val="2"/>
+          <w:numId w:val="5"/>
+        </w:numPr>
+        <w:rPr>
+          <w:lang w:val="en-US"/>
+        </w:rPr>
+      </w:pPr>
+      <w:r>
+        <w:rPr>
+          <w:lang w:val="en-US"/>
+        </w:rPr>
+        <w:t>How to develop sustainably -&gt; resource-friendly code</w:t>
+      </w:r>
+    </w:p>
+    <w:p>
+      <w:pPr>
+        <w:pStyle w:val="ListParagraph"/>
+        <w:numPr>
+          <w:ilvl w:val="2"/>
+          <w:numId w:val="5"/>
+        </w:numPr>
+        <w:rPr>
+          <w:lang w:val="en-US"/>
+        </w:rPr>
+      </w:pPr>
+      <w:r>
+        <w:rPr>
+          <w:lang w:val="en-US"/>
+        </w:rPr>
+        <w:lastRenderedPageBreak/>
+        <w:t xml:space="preserve">Optimize resource usage -&gt; for process / project mgmt. -&gt; office infrastructure </w:t>
+      </w:r>
+    </w:p>
+    <w:p>
+      <w:pPr>
+        <w:pStyle w:val="ListParagraph"/>
+        <w:numPr>
+          <w:ilvl w:val="2"/>
+          <w:numId w:val="5"/>
+        </w:numPr>
+        <w:rPr>
+          <w:lang w:val="en-US"/>
+        </w:rPr>
+      </w:pPr>
+      <w:r>
+        <w:rPr>
+          <w:lang w:val="en-US"/>
+        </w:rPr>
+        <w:t>etc</w:t>
+      </w:r>
+    </w:p>
+    <w:p>
+      <w:pPr>
+        <w:pStyle w:val="ListParagraph"/>
+        <w:numPr>
+          <w:ilvl w:val="1"/>
+          <w:numId w:val="5"/>
+        </w:numPr>
+        <w:rPr>
+          <w:lang w:val="en-US"/>
+        </w:rPr>
+      </w:pPr>
+      <w:r>
+        <w:rPr>
+          <w:lang w:val="en-US"/>
+        </w:rPr>
+        <w:t xml:space="preserve">For Software System as PRODUCT </w:t>
+      </w:r>
+    </w:p>
+    <w:p>
+      <w:pPr>
+        <w:pStyle w:val="ListParagraph"/>
+        <w:numPr>
+          <w:ilvl w:val="2"/>
+          <w:numId w:val="5"/>
+        </w:numPr>
+        <w:rPr>
+          <w:lang w:val="en-US"/>
+        </w:rPr>
+      </w:pPr>
+      <w:r>
+        <w:rPr>
+          <w:lang w:val="en-US"/>
+        </w:rPr>
+        <w:t xml:space="preserve">LifeCycle analysis -&gt; MEASURE sustainability during different stages -&gt; measures needed </w:t>
+      </w:r>
+      <w:r>
+        <w:rPr>
+          <w:highlight w:val="green"/>
+          <w:lang w:val="en-US"/>
+        </w:rPr>
+        <w:t xml:space="preserve">-&gt; SECOMO </w:t>
+      </w:r>
+      <w:r>
+        <w:rPr>
+          <w:highlight w:val="green"/>
           <w:lang w:val="en-US"/>
         </w:rPr>
         <w:sym w:font="Wingdings" w:char="F04A"/>
@@ -310,15 +2539,20 @@
     </w:p>
     <w:p>
       <w:pPr>
-        <w:rPr>
-          <w:lang w:val="en-US"/>
-        </w:rPr>
-      </w:pPr>
-      <w:r>
-        <w:rPr>
-          <w:lang w:val="en-US"/>
-        </w:rPr>
-        <w:t>Sustainable PROGRAMMING – best practices and even languages</w:t>
+        <w:pStyle w:val="ListParagraph"/>
+        <w:numPr>
+          <w:ilvl w:val="2"/>
+          <w:numId w:val="5"/>
+        </w:numPr>
+        <w:rPr>
+          <w:lang w:val="en-US"/>
+        </w:rPr>
+      </w:pPr>
+      <w:r>
+        <w:rPr>
+          <w:lang w:val="en-US"/>
+        </w:rPr>
+        <w:t>USE software to improve business processes / business models</w:t>
       </w:r>
     </w:p>
     <w:p>
@@ -326,211 +2560,98 @@
         <w:pStyle w:val="ListParagraph"/>
         <w:numPr>
           <w:ilvl w:val="0"/>
-          <w:numId w:val="3"/>
-        </w:numPr>
-        <w:rPr>
-          <w:lang w:val="en-US"/>
-        </w:rPr>
-      </w:pPr>
-      <w:r>
-        <w:rPr>
-          <w:lang w:val="en-US"/>
-        </w:rPr>
-        <w:t>ECO -&gt; Zhu, et al (2015) -&gt; “energy-aware programming”</w:t>
-      </w:r>
-    </w:p>
-    <w:p>
-      <w:pPr>
-        <w:pStyle w:val="ListParagraph"/>
-        <w:numPr>
-          <w:ilvl w:val="0"/>
-          <w:numId w:val="3"/>
-        </w:numPr>
-        <w:rPr>
-          <w:lang w:val="en-US"/>
-        </w:rPr>
-      </w:pPr>
-      <w:r>
-        <w:rPr>
-          <w:lang w:val="en-US"/>
-        </w:rPr>
-        <w:t>Whitepaper by ibm, mentioned in greensoft?!</w:t>
-      </w:r>
-      <w:bookmarkStart w:id="0" w:name="_GoBack"/>
-      <w:bookmarkEnd w:id="0"/>
-    </w:p>
-    <w:p>
-      <w:pPr>
-        <w:pStyle w:val="Heading2"/>
-        <w:rPr>
-          <w:lang w:val="en-US"/>
-        </w:rPr>
-      </w:pPr>
-      <w:r>
-        <w:rPr>
-          <w:lang w:val="en-US"/>
-        </w:rPr>
-        <w:t>Metrics</w:t>
-      </w:r>
-      <w:r>
-        <w:rPr>
-          <w:lang w:val="en-US"/>
-        </w:rPr>
-        <w:t xml:space="preserve"> / Measures</w:t>
-      </w:r>
-    </w:p>
-    <w:p>
-      <w:pPr>
-        <w:pStyle w:val="ListParagraph"/>
-        <w:numPr>
-          <w:ilvl w:val="0"/>
-          <w:numId w:val="3"/>
-        </w:numPr>
-        <w:rPr>
-          <w:lang w:val="en-US"/>
-        </w:rPr>
-      </w:pPr>
-      <w:r>
-        <w:rPr>
-          <w:lang w:val="en-US"/>
-        </w:rPr>
-        <w:t>Albertao (?)</w:t>
-      </w:r>
-      <w:r>
-        <w:rPr>
-          <w:lang w:val="en-US"/>
-        </w:rPr>
-        <w:t xml:space="preserve"> </w:t>
-      </w:r>
-    </w:p>
-    <w:p>
-      <w:pPr>
-        <w:pStyle w:val="ListParagraph"/>
-        <w:numPr>
-          <w:ilvl w:val="1"/>
-          <w:numId w:val="3"/>
-        </w:numPr>
-        <w:rPr>
-          <w:lang w:val="en-US"/>
-        </w:rPr>
-      </w:pPr>
-      <w:r>
-        <w:rPr>
-          <w:lang w:val="en-US"/>
-        </w:rPr>
-        <w:t>“Albertao measures sustainability performance of a software</w:t>
-      </w:r>
-      <w:r>
-        <w:rPr>
-          <w:lang w:val="en-US"/>
-        </w:rPr>
-        <w:t xml:space="preserve"> </w:t>
-      </w:r>
-      <w:r>
-        <w:rPr>
-          <w:lang w:val="en-US"/>
-        </w:rPr>
-        <w:t>project according to standard quality properties</w:t>
-      </w:r>
-      <w:r>
-        <w:rPr>
-          <w:lang w:val="en-US"/>
-        </w:rPr>
-        <w:t>” (what does SUST mean IN and FOR … penzenstadler)</w:t>
-      </w:r>
-    </w:p>
-    <w:p>
-      <w:pPr>
-        <w:pStyle w:val="ListParagraph"/>
-        <w:numPr>
-          <w:ilvl w:val="0"/>
-          <w:numId w:val="3"/>
-        </w:numPr>
-        <w:rPr>
-          <w:lang w:val="en-US"/>
-        </w:rPr>
-      </w:pPr>
-      <w:r>
-        <w:rPr>
-          <w:lang w:val="en-US"/>
-        </w:rPr>
-        <w:t>Capra et al (2012) -&gt; general: how much energy consumed?</w:t>
-      </w:r>
-    </w:p>
-    <w:p>
-      <w:pPr>
-        <w:pStyle w:val="ListParagraph"/>
-        <w:numPr>
-          <w:ilvl w:val="0"/>
-          <w:numId w:val="3"/>
-        </w:numPr>
-        <w:rPr>
-          <w:lang w:val="en-US"/>
-        </w:rPr>
-      </w:pPr>
-      <w:r>
-        <w:rPr>
-          <w:lang w:val="en-US"/>
-        </w:rPr>
-        <w:t xml:space="preserve">Johann et al. (2012) -&gt; “useful work done” </w:t>
-      </w:r>
-    </w:p>
-    <w:p>
-      <w:pPr>
-        <w:pStyle w:val="ListParagraph"/>
-        <w:numPr>
-          <w:ilvl w:val="0"/>
-          <w:numId w:val="3"/>
-        </w:numPr>
-        <w:rPr>
-          <w:lang w:val="en-US"/>
-        </w:rPr>
-      </w:pPr>
-      <w:r>
-        <w:rPr>
-          <w:lang w:val="en-US"/>
-        </w:rPr>
-        <w:t>Noureddine (2012?) -&gt; framework to MONITOR energy consumption!</w:t>
-      </w:r>
-    </w:p>
-    <w:p>
-      <w:pPr>
-        <w:rPr>
-          <w:lang w:val="en-US"/>
-        </w:rPr>
-      </w:pPr>
-    </w:p>
-    <w:p>
-      <w:pPr>
-        <w:pStyle w:val="Heading2"/>
-        <w:rPr>
-          <w:lang w:val="en-US"/>
-        </w:rPr>
-      </w:pPr>
-      <w:r>
-        <w:rPr>
-          <w:lang w:val="en-US"/>
-        </w:rPr>
-        <w:t>Prototypes or others</w:t>
-      </w:r>
-    </w:p>
-    <w:p>
-      <w:pPr>
-        <w:pStyle w:val="ListParagraph"/>
-        <w:numPr>
-          <w:ilvl w:val="0"/>
-          <w:numId w:val="3"/>
-        </w:numPr>
-        <w:rPr>
-          <w:lang w:val="en-US"/>
-        </w:rPr>
-      </w:pPr>
-      <w:r>
-        <w:rPr>
-          <w:lang w:val="en-US"/>
-        </w:rPr>
-        <w:t>GreenTracker (Amsel etc.)</w:t>
-      </w:r>
+          <w:numId w:val="5"/>
+        </w:numPr>
+        <w:rPr>
+          <w:lang w:val="en-US"/>
+        </w:rPr>
+      </w:pPr>
+      <w:r>
+        <w:rPr>
+          <w:lang w:val="en-US"/>
+        </w:rPr>
+        <w:t xml:space="preserve">Best Practices in GreenSoft model </w:t>
+      </w:r>
+    </w:p>
+    <w:p>
+      <w:pPr>
+        <w:rPr>
+          <w:lang w:val="en-US"/>
+        </w:rPr>
+      </w:pPr>
+    </w:p>
+    <w:p>
+      <w:pPr>
+        <w:rPr>
+          <w:lang w:val="en-US"/>
+        </w:rPr>
+      </w:pPr>
+    </w:p>
+    <w:p>
+      <w:pPr>
+        <w:rPr>
+          <w:lang w:val="en-US"/>
+        </w:rPr>
+      </w:pPr>
+    </w:p>
+    <w:p>
+      <w:pPr>
+        <w:rPr>
+          <w:lang w:val="en-US"/>
+        </w:rPr>
+      </w:pPr>
+    </w:p>
+    <w:p>
+      <w:pPr>
+        <w:rPr>
+          <w:b/>
+          <w:sz w:val="44"/>
+          <w:lang w:val="en-US"/>
+        </w:rPr>
+      </w:pPr>
+      <w:r>
+        <w:rPr>
+          <w:b/>
+          <w:sz w:val="44"/>
+          <w:lang w:val="en-US"/>
+        </w:rPr>
+        <w:t>Relevant Papers</w:t>
+      </w:r>
+    </w:p>
+    <w:p>
+      <w:pPr>
+        <w:rPr>
+          <w:lang w:val="en-US"/>
+        </w:rPr>
+      </w:pPr>
+    </w:p>
+    <w:p>
+      <w:pPr>
+        <w:rPr>
+          <w:lang w:val="en-US"/>
+        </w:rPr>
+      </w:pPr>
+    </w:p>
+    <w:p>
+      <w:pPr>
+        <w:rPr>
+          <w:lang w:val="en-US"/>
+        </w:rPr>
+      </w:pPr>
+    </w:p>
+    <w:p>
+      <w:pPr>
+        <w:rPr>
+          <w:lang w:val="en-US"/>
+        </w:rPr>
+      </w:pPr>
+    </w:p>
+    <w:p>
+      <w:pPr>
+        <w:rPr>
+          <w:lang w:val="en-US"/>
+        </w:rPr>
+      </w:pPr>
     </w:p>
     <w:sectPr>
       <w:pgSz w:w="11906" w:h="16838"/>
@@ -746,6 +2867,232 @@
     </w:lvl>
   </w:abstractNum>
   <w:abstractNum w:abstractNumId="2" w15:restartNumberingAfterBreak="0">
+    <w:nsid w:val="263D297D"/>
+    <w:multiLevelType w:val="hybridMultilevel"/>
+    <w:tmpl w:val="0AB4FEC2"/>
+    <w:lvl w:ilvl="0" w:tplc="8D20AB7A">
+      <w:start w:val="19"/>
+      <w:numFmt w:val="bullet"/>
+      <w:lvlText w:val="-"/>
+      <w:lvlJc w:val="left"/>
+      <w:pPr>
+        <w:ind w:left="720" w:hanging="360"/>
+      </w:pPr>
+      <w:rPr>
+        <w:rFonts w:ascii="Calibri" w:eastAsiaTheme="minorHAnsi" w:hAnsi="Calibri" w:cstheme="minorBidi" w:hint="default"/>
+      </w:rPr>
+    </w:lvl>
+    <w:lvl w:ilvl="1" w:tplc="04070003">
+      <w:start w:val="1"/>
+      <w:numFmt w:val="bullet"/>
+      <w:lvlText w:val="o"/>
+      <w:lvlJc w:val="left"/>
+      <w:pPr>
+        <w:ind w:left="1440" w:hanging="360"/>
+      </w:pPr>
+      <w:rPr>
+        <w:rFonts w:ascii="Courier New" w:hAnsi="Courier New" w:cs="Courier New" w:hint="default"/>
+      </w:rPr>
+    </w:lvl>
+    <w:lvl w:ilvl="2" w:tplc="04070005">
+      <w:start w:val="1"/>
+      <w:numFmt w:val="bullet"/>
+      <w:lvlText w:val=""/>
+      <w:lvlJc w:val="left"/>
+      <w:pPr>
+        <w:ind w:left="2160" w:hanging="360"/>
+      </w:pPr>
+      <w:rPr>
+        <w:rFonts w:ascii="Wingdings" w:hAnsi="Wingdings" w:hint="default"/>
+      </w:rPr>
+    </w:lvl>
+    <w:lvl w:ilvl="3" w:tplc="04070001" w:tentative="1">
+      <w:start w:val="1"/>
+      <w:numFmt w:val="bullet"/>
+      <w:lvlText w:val=""/>
+      <w:lvlJc w:val="left"/>
+      <w:pPr>
+        <w:ind w:left="2880" w:hanging="360"/>
+      </w:pPr>
+      <w:rPr>
+        <w:rFonts w:ascii="Symbol" w:hAnsi="Symbol" w:hint="default"/>
+      </w:rPr>
+    </w:lvl>
+    <w:lvl w:ilvl="4" w:tplc="04070003" w:tentative="1">
+      <w:start w:val="1"/>
+      <w:numFmt w:val="bullet"/>
+      <w:lvlText w:val="o"/>
+      <w:lvlJc w:val="left"/>
+      <w:pPr>
+        <w:ind w:left="3600" w:hanging="360"/>
+      </w:pPr>
+      <w:rPr>
+        <w:rFonts w:ascii="Courier New" w:hAnsi="Courier New" w:cs="Courier New" w:hint="default"/>
+      </w:rPr>
+    </w:lvl>
+    <w:lvl w:ilvl="5" w:tplc="04070005" w:tentative="1">
+      <w:start w:val="1"/>
+      <w:numFmt w:val="bullet"/>
+      <w:lvlText w:val=""/>
+      <w:lvlJc w:val="left"/>
+      <w:pPr>
+        <w:ind w:left="4320" w:hanging="360"/>
+      </w:pPr>
+      <w:rPr>
+        <w:rFonts w:ascii="Wingdings" w:hAnsi="Wingdings" w:hint="default"/>
+      </w:rPr>
+    </w:lvl>
+    <w:lvl w:ilvl="6" w:tplc="04070001" w:tentative="1">
+      <w:start w:val="1"/>
+      <w:numFmt w:val="bullet"/>
+      <w:lvlText w:val=""/>
+      <w:lvlJc w:val="left"/>
+      <w:pPr>
+        <w:ind w:left="5040" w:hanging="360"/>
+      </w:pPr>
+      <w:rPr>
+        <w:rFonts w:ascii="Symbol" w:hAnsi="Symbol" w:hint="default"/>
+      </w:rPr>
+    </w:lvl>
+    <w:lvl w:ilvl="7" w:tplc="04070003" w:tentative="1">
+      <w:start w:val="1"/>
+      <w:numFmt w:val="bullet"/>
+      <w:lvlText w:val="o"/>
+      <w:lvlJc w:val="left"/>
+      <w:pPr>
+        <w:ind w:left="5760" w:hanging="360"/>
+      </w:pPr>
+      <w:rPr>
+        <w:rFonts w:ascii="Courier New" w:hAnsi="Courier New" w:cs="Courier New" w:hint="default"/>
+      </w:rPr>
+    </w:lvl>
+    <w:lvl w:ilvl="8" w:tplc="04070005" w:tentative="1">
+      <w:start w:val="1"/>
+      <w:numFmt w:val="bullet"/>
+      <w:lvlText w:val=""/>
+      <w:lvlJc w:val="left"/>
+      <w:pPr>
+        <w:ind w:left="6480" w:hanging="360"/>
+      </w:pPr>
+      <w:rPr>
+        <w:rFonts w:ascii="Wingdings" w:hAnsi="Wingdings" w:hint="default"/>
+      </w:rPr>
+    </w:lvl>
+  </w:abstractNum>
+  <w:abstractNum w:abstractNumId="3" w15:restartNumberingAfterBreak="0">
+    <w:nsid w:val="496C04E4"/>
+    <w:multiLevelType w:val="hybridMultilevel"/>
+    <w:tmpl w:val="BE0ED0CC"/>
+    <w:lvl w:ilvl="0" w:tplc="42EEFFEC">
+      <w:start w:val="1"/>
+      <w:numFmt w:val="bullet"/>
+      <w:lvlText w:val="-"/>
+      <w:lvlJc w:val="left"/>
+      <w:pPr>
+        <w:ind w:left="720" w:hanging="360"/>
+      </w:pPr>
+      <w:rPr>
+        <w:rFonts w:ascii="Calibri" w:eastAsiaTheme="minorHAnsi" w:hAnsi="Calibri" w:cstheme="minorBidi" w:hint="default"/>
+      </w:rPr>
+    </w:lvl>
+    <w:lvl w:ilvl="1" w:tplc="04070003">
+      <w:start w:val="1"/>
+      <w:numFmt w:val="bullet"/>
+      <w:lvlText w:val="o"/>
+      <w:lvlJc w:val="left"/>
+      <w:pPr>
+        <w:ind w:left="1440" w:hanging="360"/>
+      </w:pPr>
+      <w:rPr>
+        <w:rFonts w:ascii="Courier New" w:hAnsi="Courier New" w:cs="Courier New" w:hint="default"/>
+      </w:rPr>
+    </w:lvl>
+    <w:lvl w:ilvl="2" w:tplc="04070005">
+      <w:start w:val="1"/>
+      <w:numFmt w:val="bullet"/>
+      <w:lvlText w:val=""/>
+      <w:lvlJc w:val="left"/>
+      <w:pPr>
+        <w:ind w:left="2160" w:hanging="360"/>
+      </w:pPr>
+      <w:rPr>
+        <w:rFonts w:ascii="Wingdings" w:hAnsi="Wingdings" w:hint="default"/>
+      </w:rPr>
+    </w:lvl>
+    <w:lvl w:ilvl="3" w:tplc="04070001">
+      <w:start w:val="1"/>
+      <w:numFmt w:val="bullet"/>
+      <w:lvlText w:val=""/>
+      <w:lvlJc w:val="left"/>
+      <w:pPr>
+        <w:ind w:left="2880" w:hanging="360"/>
+      </w:pPr>
+      <w:rPr>
+        <w:rFonts w:ascii="Symbol" w:hAnsi="Symbol" w:hint="default"/>
+      </w:rPr>
+    </w:lvl>
+    <w:lvl w:ilvl="4" w:tplc="04070003" w:tentative="1">
+      <w:start w:val="1"/>
+      <w:numFmt w:val="bullet"/>
+      <w:lvlText w:val="o"/>
+      <w:lvlJc w:val="left"/>
+      <w:pPr>
+        <w:ind w:left="3600" w:hanging="360"/>
+      </w:pPr>
+      <w:rPr>
+        <w:rFonts w:ascii="Courier New" w:hAnsi="Courier New" w:cs="Courier New" w:hint="default"/>
+      </w:rPr>
+    </w:lvl>
+    <w:lvl w:ilvl="5" w:tplc="04070005" w:tentative="1">
+      <w:start w:val="1"/>
+      <w:numFmt w:val="bullet"/>
+      <w:lvlText w:val=""/>
+      <w:lvlJc w:val="left"/>
+      <w:pPr>
+        <w:ind w:left="4320" w:hanging="360"/>
+      </w:pPr>
+      <w:rPr>
+        <w:rFonts w:ascii="Wingdings" w:hAnsi="Wingdings" w:hint="default"/>
+      </w:rPr>
+    </w:lvl>
+    <w:lvl w:ilvl="6" w:tplc="04070001" w:tentative="1">
+      <w:start w:val="1"/>
+      <w:numFmt w:val="bullet"/>
+      <w:lvlText w:val=""/>
+      <w:lvlJc w:val="left"/>
+      <w:pPr>
+        <w:ind w:left="5040" w:hanging="360"/>
+      </w:pPr>
+      <w:rPr>
+        <w:rFonts w:ascii="Symbol" w:hAnsi="Symbol" w:hint="default"/>
+      </w:rPr>
+    </w:lvl>
+    <w:lvl w:ilvl="7" w:tplc="04070003" w:tentative="1">
+      <w:start w:val="1"/>
+      <w:numFmt w:val="bullet"/>
+      <w:lvlText w:val="o"/>
+      <w:lvlJc w:val="left"/>
+      <w:pPr>
+        <w:ind w:left="5760" w:hanging="360"/>
+      </w:pPr>
+      <w:rPr>
+        <w:rFonts w:ascii="Courier New" w:hAnsi="Courier New" w:cs="Courier New" w:hint="default"/>
+      </w:rPr>
+    </w:lvl>
+    <w:lvl w:ilvl="8" w:tplc="04070005" w:tentative="1">
+      <w:start w:val="1"/>
+      <w:numFmt w:val="bullet"/>
+      <w:lvlText w:val=""/>
+      <w:lvlJc w:val="left"/>
+      <w:pPr>
+        <w:ind w:left="6480" w:hanging="360"/>
+      </w:pPr>
+      <w:rPr>
+        <w:rFonts w:ascii="Wingdings" w:hAnsi="Wingdings" w:hint="default"/>
+      </w:rPr>
+    </w:lvl>
+  </w:abstractNum>
+  <w:abstractNum w:abstractNumId="4" w15:restartNumberingAfterBreak="0">
     <w:nsid w:val="72F90CA1"/>
     <w:multiLevelType w:val="hybridMultilevel"/>
     <w:tmpl w:val="D5583DB8"/>
@@ -773,7 +3120,7 @@
         <w:rFonts w:ascii="Courier New" w:hAnsi="Courier New" w:cs="Courier New" w:hint="default"/>
       </w:rPr>
     </w:lvl>
-    <w:lvl w:ilvl="2" w:tplc="04070005" w:tentative="1">
+    <w:lvl w:ilvl="2" w:tplc="04070005">
       <w:start w:val="1"/>
       <w:numFmt w:val="bullet"/>
       <w:lvlText w:val=""/>
@@ -785,7 +3132,7 @@
         <w:rFonts w:ascii="Wingdings" w:hAnsi="Wingdings" w:hint="default"/>
       </w:rPr>
     </w:lvl>
-    <w:lvl w:ilvl="3" w:tplc="04070001" w:tentative="1">
+    <w:lvl w:ilvl="3" w:tplc="04070001">
       <w:start w:val="1"/>
       <w:numFmt w:val="bullet"/>
       <w:lvlText w:val=""/>
@@ -858,7 +3205,7 @@
       </w:rPr>
     </w:lvl>
   </w:abstractNum>
-  <w:abstractNum w:abstractNumId="3" w15:restartNumberingAfterBreak="0">
+  <w:abstractNum w:abstractNumId="5" w15:restartNumberingAfterBreak="0">
     <w:nsid w:val="794C390F"/>
     <w:multiLevelType w:val="hybridMultilevel"/>
     <w:tmpl w:val="3CC4A106"/>
@@ -951,13 +3298,19 @@
     <w:abstractNumId w:val="0"/>
   </w:num>
   <w:num w:numId="2">
-    <w:abstractNumId w:val="3"/>
+    <w:abstractNumId w:val="5"/>
   </w:num>
   <w:num w:numId="3">
-    <w:abstractNumId w:val="2"/>
+    <w:abstractNumId w:val="4"/>
   </w:num>
   <w:num w:numId="4">
     <w:abstractNumId w:val="1"/>
+  </w:num>
+  <w:num w:numId="5">
+    <w:abstractNumId w:val="2"/>
+  </w:num>
+  <w:num w:numId="6">
+    <w:abstractNumId w:val="3"/>
   </w:num>
 </w:numbering>
 </file>
@@ -1384,7 +3737,6 @@
   <w:style w:type="character" w:default="1" w:styleId="DefaultParagraphFont">
     <w:name w:val="Default Paragraph Font"/>
     <w:uiPriority w:val="1"/>
-    <w:semiHidden/>
     <w:unhideWhenUsed/>
   </w:style>
   <w:style w:type="table" w:default="1" w:styleId="TableNormal">
@@ -1430,6 +3782,22 @@
       <w:color w:val="2E74B5" w:themeColor="accent1" w:themeShade="BF"/>
       <w:sz w:val="26"/>
       <w:szCs w:val="26"/>
+    </w:rPr>
+  </w:style>
+  <w:style w:type="paragraph" w:customStyle="1" w:styleId="Default">
+    <w:name w:val="Default"/>
+    <w:rsid w:val="00000F5A"/>
+    <w:pPr>
+      <w:autoSpaceDE w:val="0"/>
+      <w:autoSpaceDN w:val="0"/>
+      <w:adjustRightInd w:val="0"/>
+      <w:spacing w:after="0" w:line="240" w:lineRule="auto"/>
+    </w:pPr>
+    <w:rPr>
+      <w:rFonts w:ascii="Times New Roman" w:hAnsi="Times New Roman" w:cs="Times New Roman"/>
+      <w:color w:val="000000"/>
+      <w:sz w:val="24"/>
+      <w:szCs w:val="24"/>
     </w:rPr>
   </w:style>
 </w:styles>

</xml_diff>